<commit_message>
Meneruskan deskripsi/detail buku di file doc
</commit_message>
<xml_diff>
--- a/buku/Deskripsi Buku.docx
+++ b/buku/Deskripsi Buku.docx
@@ -7028,7 +7028,7 @@
           <w:szCs w:val="21"/>
           <w:shd w:val="clear" w:color="auto" w:fill="FFFFFF"/>
         </w:rPr>
-        <w:t>Mau satu persen, seratus persen, nggak ada yang mau saya pertanggungjawabkan. Saya akan menikah sama Mas Arman. Bapak la</w:t>
+        <w:t>Mau satu persen, seratus persen, nggak ada yang mau saya pertanggungjawabkan. Saya akan menikah sama Mas Arman. Bapak lancang masuk dalam hubungan kami. Kamu boleh saja menikah dengan Arman. Tapi saya pastikan sebelum itu, kamu akan jatuh cinta dengan Bhumi. Keberanian itu terpancar begitu nyata dalam manik hitam milik Bhumi. Menyiratkan tekad yang tidak akan mudah goyah sekalipun Wulan menolak berulang kali. Dan keyakinan itu menyiutkan hatinya. Dia takut dengan apa yang akan terjadi ke depan. Dia takut dengan Bhumi Prakarsa Harjanto. Pria terkenal yang mati-matian dia benci lantaran sifatnya yang tidak pernah menghargai kaum wanita selain urusan kepuasan. Sepertinya satu persen saya sudah naik menjadi dua persen sekarang. Kerlipan nakal Bhumi berikan sebagai bentuk euforia atas</w:t>
       </w:r>
       <w:r>
         <w:rPr>
@@ -7038,7 +7038,7 @@
           <w:szCs w:val="21"/>
           <w:shd w:val="clear" w:color="auto" w:fill="FFFFFF"/>
         </w:rPr>
-        <w:t xml:space="preserve">ncang masuk dalam hubungan kami. </w:t>
+        <w:t xml:space="preserve"> fakta baru yang dia dapatkan. </w:t>
       </w:r>
       <w:r>
         <w:rPr>
@@ -7048,107 +7048,7 @@
           <w:szCs w:val="21"/>
           <w:shd w:val="clear" w:color="auto" w:fill="FFFFFF"/>
         </w:rPr>
-        <w:t>Kamu boleh saja menikah dengan Arman. Tapi saya pastikan sebelum itu, kamu akan jatuh cinta dengan Bhumi.</w:t>
-      </w:r>
-      <w:r>
-        <w:rPr>
-          <w:rFonts w:asciiTheme="minorHAnsi" w:hAnsiTheme="minorHAnsi"/>
-          <w:color w:val="181818"/>
-          <w:sz w:val="20"/>
-          <w:szCs w:val="21"/>
-          <w:shd w:val="clear" w:color="auto" w:fill="FFFFFF"/>
-        </w:rPr>
-        <w:t xml:space="preserve"> </w:t>
-      </w:r>
-      <w:r>
-        <w:rPr>
-          <w:rFonts w:asciiTheme="minorHAnsi" w:hAnsiTheme="minorHAnsi"/>
-          <w:color w:val="181818"/>
-          <w:sz w:val="20"/>
-          <w:szCs w:val="21"/>
-          <w:shd w:val="clear" w:color="auto" w:fill="FFFFFF"/>
-        </w:rPr>
-        <w:t>Keberanian itu terpancar begitu nyata dalam manik hitam milik Bhumi. Menyiratkan tekad yang tidak akan mudah goyah sekalipun Wulan menolak berulang kali. Dan keyakinan itu menyiutkan hatinya. Dia takut dengan apa yang akan terjadi ke depan. Dia takut dengan Bhumi Prakarsa Harjanto. Pria terkenal yang mati-matian dia benci lantaran sifatnya yang tidak pernah menghargai kaum wanita selain urusan kepuasan.</w:t>
-      </w:r>
-      <w:r>
-        <w:rPr>
-          <w:rFonts w:asciiTheme="minorHAnsi" w:hAnsiTheme="minorHAnsi"/>
-          <w:color w:val="181818"/>
-          <w:sz w:val="20"/>
-          <w:szCs w:val="21"/>
-          <w:shd w:val="clear" w:color="auto" w:fill="FFFFFF"/>
-        </w:rPr>
-        <w:t xml:space="preserve"> </w:t>
-      </w:r>
-      <w:r>
-        <w:rPr>
-          <w:rFonts w:asciiTheme="minorHAnsi" w:hAnsiTheme="minorHAnsi"/>
-          <w:color w:val="181818"/>
-          <w:sz w:val="20"/>
-          <w:szCs w:val="21"/>
-          <w:shd w:val="clear" w:color="auto" w:fill="FFFFFF"/>
-        </w:rPr>
-        <w:t>Sepertinya satu persen saya sudah naik menjadi dua persen sekarang.</w:t>
-      </w:r>
-      <w:r>
-        <w:rPr>
-          <w:rFonts w:asciiTheme="minorHAnsi" w:hAnsiTheme="minorHAnsi"/>
-          <w:color w:val="181818"/>
-          <w:sz w:val="20"/>
-          <w:szCs w:val="21"/>
-          <w:shd w:val="clear" w:color="auto" w:fill="FFFFFF"/>
-        </w:rPr>
-        <w:t xml:space="preserve"> </w:t>
-      </w:r>
-      <w:r>
-        <w:rPr>
-          <w:rFonts w:asciiTheme="minorHAnsi" w:hAnsiTheme="minorHAnsi"/>
-          <w:color w:val="181818"/>
-          <w:sz w:val="20"/>
-          <w:szCs w:val="21"/>
-          <w:shd w:val="clear" w:color="auto" w:fill="FFFFFF"/>
-        </w:rPr>
-        <w:t>Kerlipan nakal Bhumi berikan sebagai bentuk euforia atas</w:t>
-      </w:r>
-      <w:r>
-        <w:rPr>
-          <w:rFonts w:asciiTheme="minorHAnsi" w:hAnsiTheme="minorHAnsi"/>
-          <w:color w:val="181818"/>
-          <w:sz w:val="20"/>
-          <w:szCs w:val="21"/>
-          <w:shd w:val="clear" w:color="auto" w:fill="FFFFFF"/>
-        </w:rPr>
-        <w:t xml:space="preserve"> fakta baru yang dia dapatkan. </w:t>
-      </w:r>
-      <w:r>
-        <w:rPr>
-          <w:rFonts w:asciiTheme="minorHAnsi" w:hAnsiTheme="minorHAnsi"/>
-          <w:color w:val="181818"/>
-          <w:sz w:val="20"/>
-          <w:szCs w:val="21"/>
-          <w:shd w:val="clear" w:color="auto" w:fill="FFFFFF"/>
-        </w:rPr>
-        <w:t>Persiapkan untuk tiga persen hingga delapan puluh persen, Bulan.</w:t>
-      </w:r>
-      <w:r>
-        <w:rPr>
-          <w:rFonts w:asciiTheme="minorHAnsi" w:hAnsiTheme="minorHAnsi"/>
-          <w:color w:val="181818"/>
-          <w:sz w:val="20"/>
-          <w:szCs w:val="21"/>
-          <w:shd w:val="clear" w:color="auto" w:fill="FFFFFF"/>
-        </w:rPr>
-        <w:t xml:space="preserve"> </w:t>
-      </w:r>
-      <w:r>
-        <w:rPr>
-          <w:rFonts w:asciiTheme="minorHAnsi" w:hAnsiTheme="minorHAnsi"/>
-          <w:color w:val="181818"/>
-          <w:sz w:val="20"/>
-          <w:szCs w:val="21"/>
-          <w:shd w:val="clear" w:color="auto" w:fill="FFFFFF"/>
-        </w:rPr>
-        <w:t>Dan kalimat itu semakin membuat Aisyah Kana Wulandari ketakutan.</w:t>
+        <w:t>Persiapkan untuk tiga persen hingga delapan puluh persen, Bulan. Dan kalimat itu semakin membuat Aisyah Kana Wulandari ketakutan.</w:t>
       </w:r>
       <w:r>
         <w:rPr>
@@ -7438,17 +7338,7 @@
           <w:szCs w:val="20"/>
           <w:shd w:val="clear" w:color="auto" w:fill="FFFFFF"/>
         </w:rPr>
-        <w:t xml:space="preserve"> </w:t>
-      </w:r>
-      <w:r>
-        <w:rPr>
-          <w:rFonts w:asciiTheme="minorHAnsi" w:hAnsiTheme="minorHAnsi" w:cs="Arial"/>
-          <w:bCs/>
-          <w:sz w:val="20"/>
-          <w:szCs w:val="20"/>
-          <w:shd w:val="clear" w:color="auto" w:fill="FFFFFF"/>
-        </w:rPr>
-        <w:t>Novel</w:t>
+        <w:t xml:space="preserve"> Novel</w:t>
       </w:r>
       <w:r>
         <w:rPr>
@@ -7503,16 +7393,7 @@
           <w:szCs w:val="20"/>
           <w:shd w:val="clear" w:color="auto" w:fill="FFFFFF"/>
         </w:rPr>
-        <w:t>.</w:t>
-      </w:r>
-      <w:r>
-        <w:rPr>
-          <w:rFonts w:asciiTheme="minorHAnsi" w:hAnsiTheme="minorHAnsi" w:cs="Arial"/>
-          <w:sz w:val="20"/>
-          <w:szCs w:val="20"/>
-          <w:shd w:val="clear" w:color="auto" w:fill="FFFFFF"/>
-        </w:rPr>
-        <w:t xml:space="preserve"> </w:t>
+        <w:t xml:space="preserve">. </w:t>
       </w:r>
       <w:hyperlink r:id="rId29" w:tooltip="Genre" w:history="1">
         <w:r>
@@ -7535,25 +7416,7 @@
           <w:szCs w:val="20"/>
           <w:shd w:val="clear" w:color="auto" w:fill="FFFFFF"/>
         </w:rPr>
-        <w:t> novel digambarkan memiliki "sejarah yang berkelanjutan dan komprehensif selama sekitar dua ribu tahun".</w:t>
-      </w:r>
-      <w:r>
-        <w:rPr>
-          <w:rFonts w:asciiTheme="minorHAnsi" w:hAnsiTheme="minorHAnsi" w:cs="Arial"/>
-          <w:sz w:val="20"/>
-          <w:szCs w:val="20"/>
-          <w:shd w:val="clear" w:color="auto" w:fill="FFFFFF"/>
-        </w:rPr>
-        <w:t xml:space="preserve"> </w:t>
-      </w:r>
-      <w:r>
-        <w:rPr>
-          <w:rFonts w:asciiTheme="minorHAnsi" w:hAnsiTheme="minorHAnsi" w:cs="Arial"/>
-          <w:sz w:val="20"/>
-          <w:szCs w:val="20"/>
-          <w:shd w:val="clear" w:color="auto" w:fill="FFFFFF"/>
-        </w:rPr>
-        <w:t>Pandangan ini melihat novel berawal dari Yunani dan </w:t>
+        <w:t> novel digambarkan memiliki "sejarah yang berkelanjutan dan komprehensif selama sekitar dua ribu tahun". Pandangan ini melihat novel berawal dari Yunani dan </w:t>
       </w:r>
       <w:hyperlink r:id="rId30" w:tooltip="Era Klasik" w:history="1">
         <w:r>
@@ -7687,16 +7550,7 @@
           <w:szCs w:val="20"/>
           <w:shd w:val="clear" w:color="auto" w:fill="FFFFFF"/>
         </w:rPr>
-        <w:t> (1957) bahwa novel pertama muncul pada awal abad ke-18.</w:t>
-      </w:r>
-      <w:r>
-        <w:rPr>
-          <w:rFonts w:asciiTheme="minorHAnsi" w:hAnsiTheme="minorHAnsi" w:cs="Arial"/>
-          <w:sz w:val="20"/>
-          <w:szCs w:val="20"/>
-          <w:shd w:val="clear" w:color="auto" w:fill="FFFFFF"/>
-        </w:rPr>
-        <w:t xml:space="preserve"> </w:t>
+        <w:t xml:space="preserve"> (1957) bahwa novel pertama muncul pada awal abad ke-18. </w:t>
       </w:r>
       <w:hyperlink r:id="rId35" w:tooltip="Miguel de Cervantes" w:history="1">
         <w:r>
@@ -7785,16 +7639,7 @@
           <w:szCs w:val="20"/>
           <w:shd w:val="clear" w:color="auto" w:fill="FFFFFF"/>
         </w:rPr>
-        <w:t> diterbitkan tahun 1605.</w:t>
-      </w:r>
-      <w:r>
-        <w:rPr>
-          <w:rFonts w:asciiTheme="minorHAnsi" w:hAnsiTheme="minorHAnsi" w:cs="Arial"/>
-          <w:sz w:val="20"/>
-          <w:szCs w:val="20"/>
-          <w:shd w:val="clear" w:color="auto" w:fill="FFFFFF"/>
-        </w:rPr>
-        <w:t xml:space="preserve"> </w:t>
+        <w:t xml:space="preserve"> diterbitkan tahun 1605. </w:t>
       </w:r>
       <w:r>
         <w:rPr>
@@ -7836,34 +7681,7 @@
           <w:szCs w:val="20"/>
           <w:shd w:val="clear" w:color="auto" w:fill="FFFFFF"/>
         </w:rPr>
-        <w:t> mendefinisikannya sebagai "narasi fiktif dalam bentuk prosa atau sajak. Tujuannya adalah menjadikan peristiwa di dalamnya sebagai peristiwa yang luar biasa dan jarang terjadi", sementara dalam novel "peristiwa-peristiwanya adalah rentetan peristiwa nyata yang biasa terjadi dalam kehidupan manusia dan keadaan masyarakat saat itu".</w:t>
-      </w:r>
-      <w:r>
-        <w:rPr>
-          <w:rFonts w:asciiTheme="minorHAnsi" w:hAnsiTheme="minorHAnsi" w:cs="Arial"/>
-          <w:sz w:val="20"/>
-          <w:szCs w:val="20"/>
-          <w:shd w:val="clear" w:color="auto" w:fill="FFFFFF"/>
-        </w:rPr>
-        <w:t xml:space="preserve"> </w:t>
-      </w:r>
-      <w:r>
-        <w:rPr>
-          <w:rFonts w:asciiTheme="minorHAnsi" w:hAnsiTheme="minorHAnsi" w:cs="Arial"/>
-          <w:sz w:val="20"/>
-          <w:szCs w:val="20"/>
-          <w:shd w:val="clear" w:color="auto" w:fill="FFFFFF"/>
-        </w:rPr>
-        <w:t>Tetapi, banyak roman, termasuk roman-roman historis karya Scott,</w:t>
-      </w:r>
-      <w:r>
-        <w:rPr>
-          <w:rFonts w:asciiTheme="minorHAnsi" w:hAnsiTheme="minorHAnsi" w:cs="Arial"/>
-          <w:sz w:val="20"/>
-          <w:szCs w:val="20"/>
-          <w:shd w:val="clear" w:color="auto" w:fill="FFFFFF"/>
-        </w:rPr>
-        <w:t xml:space="preserve"> </w:t>
+        <w:t xml:space="preserve"> mendefinisikannya sebagai "narasi fiktif dalam bentuk prosa atau sajak. Tujuannya adalah menjadikan peristiwa di dalamnya sebagai peristiwa yang luar biasa dan jarang terjadi", sementara dalam novel "peristiwa-peristiwanya adalah rentetan peristiwa nyata yang biasa terjadi dalam kehidupan manusia dan keadaan masyarakat saat itu". Tetapi, banyak roman, termasuk roman-roman historis karya Scott, </w:t>
       </w:r>
       <w:hyperlink r:id="rId39" w:tooltip="Wuthering Heights" w:history="1">
         <w:r>
@@ -7899,7 +7717,7 @@
         </w:rPr>
         <w:t>karya </w:t>
       </w:r>
-      <w:hyperlink r:id="rId40" w:tooltip="" w:history="1">
+      <w:hyperlink r:id="rId40" w:history="1">
         <w:r>
           <w:rPr>
             <w:rStyle w:val="Hyperlink"/>
@@ -7966,25 +7784,7 @@
           <w:szCs w:val="20"/>
           <w:shd w:val="clear" w:color="auto" w:fill="FFFFFF"/>
         </w:rPr>
-        <w:t>,</w:t>
-      </w:r>
-      <w:r>
-        <w:rPr>
-          <w:rFonts w:asciiTheme="minorHAnsi" w:hAnsiTheme="minorHAnsi" w:cs="Arial"/>
-          <w:sz w:val="20"/>
-          <w:szCs w:val="20"/>
-          <w:shd w:val="clear" w:color="auto" w:fill="FFFFFF"/>
-        </w:rPr>
-        <w:t xml:space="preserve"> </w:t>
-      </w:r>
-      <w:r>
-        <w:rPr>
-          <w:rFonts w:asciiTheme="minorHAnsi" w:hAnsiTheme="minorHAnsi" w:cs="Arial"/>
-          <w:sz w:val="20"/>
-          <w:szCs w:val="20"/>
-          <w:shd w:val="clear" w:color="auto" w:fill="FFFFFF"/>
-        </w:rPr>
-        <w:t>sering juga disebut novel. Roman yang disebutkan di sini berbeda dengan roman percintaan </w:t>
+        <w:t>, sering juga disebut novel. Roman yang disebutkan di sini berbeda dengan roman percintaan </w:t>
       </w:r>
       <w:hyperlink r:id="rId43" w:tooltip="Fiksi populer" w:history="1">
         <w:r>
@@ -8354,70 +8154,7 @@
           <w:szCs w:val="21"/>
           <w:shd w:val="clear" w:color="auto" w:fill="FFFFFF"/>
         </w:rPr>
-        <w:t>Luna. Wanita berusia 29 tahun, telah gagal menikah. Pernikahannya berakhir dengan perceraian.</w:t>
-      </w:r>
-      <w:r>
-        <w:rPr>
-          <w:rFonts w:asciiTheme="minorHAnsi" w:hAnsiTheme="minorHAnsi"/>
-          <w:sz w:val="20"/>
-          <w:szCs w:val="21"/>
-          <w:shd w:val="clear" w:color="auto" w:fill="FFFFFF"/>
-        </w:rPr>
-        <w:t xml:space="preserve"> </w:t>
-      </w:r>
-      <w:r>
-        <w:rPr>
-          <w:rFonts w:asciiTheme="minorHAnsi" w:hAnsiTheme="minorHAnsi"/>
-          <w:sz w:val="20"/>
-          <w:szCs w:val="21"/>
-          <w:shd w:val="clear" w:color="auto" w:fill="FFFFFF"/>
-        </w:rPr>
-        <w:t>Ia menyadari, kehidupan hedon yang hampir sering membuat kartu kredit membengkak membuat orang-orang di sekitar enggan dengannya. Itu pula yang menjadi alasan perceraian dengan suaminya.</w:t>
-      </w:r>
-      <w:r>
-        <w:rPr>
-          <w:rFonts w:asciiTheme="minorHAnsi" w:hAnsiTheme="minorHAnsi"/>
-          <w:sz w:val="20"/>
-          <w:szCs w:val="21"/>
-          <w:shd w:val="clear" w:color="auto" w:fill="FFFFFF"/>
-        </w:rPr>
-        <w:t xml:space="preserve"> </w:t>
-      </w:r>
-      <w:r>
-        <w:rPr>
-          <w:rFonts w:asciiTheme="minorHAnsi" w:hAnsiTheme="minorHAnsi"/>
-          <w:sz w:val="20"/>
-          <w:szCs w:val="21"/>
-          <w:shd w:val="clear" w:color="auto" w:fill="FFFFFF"/>
-        </w:rPr>
-        <w:t>Hingga perlahan ia mencoba untuk berubah. Saat ia berusaha berubah, Luna dipertemukan kembali dengan Aaditya mantan suaminya yang ternyata hampir bertunangan dengan Maya, teman dekat Aaditya.</w:t>
-      </w:r>
-      <w:r>
-        <w:rPr>
-          <w:rFonts w:asciiTheme="minorHAnsi" w:hAnsiTheme="minorHAnsi"/>
-          <w:sz w:val="20"/>
-          <w:szCs w:val="21"/>
-          <w:shd w:val="clear" w:color="auto" w:fill="FFFFFF"/>
-        </w:rPr>
-        <w:t xml:space="preserve"> </w:t>
-      </w:r>
-      <w:r>
-        <w:rPr>
-          <w:rFonts w:asciiTheme="minorHAnsi" w:hAnsiTheme="minorHAnsi"/>
-          <w:sz w:val="20"/>
-          <w:szCs w:val="21"/>
-          <w:shd w:val="clear" w:color="auto" w:fill="FFFFFF"/>
-        </w:rPr>
-        <w:t>Semula Luna pikir ia tak akan mempermasalahkannya. Ia pikir semua masa lalu hanya lewat saja. Lalu, bagaimana bila ternyata Aaditya menginginkan hal lain? Bagaimana bila ternyata cinta yang lalu tumbuh kembali di antara mereka?</w:t>
-      </w:r>
-      <w:r>
-        <w:rPr>
-          <w:rFonts w:asciiTheme="minorHAnsi" w:hAnsiTheme="minorHAnsi"/>
-          <w:sz w:val="20"/>
-          <w:szCs w:val="21"/>
-          <w:shd w:val="clear" w:color="auto" w:fill="FFFFFF"/>
-        </w:rPr>
-        <w:t xml:space="preserve"> </w:t>
+        <w:t xml:space="preserve">Luna. Wanita berusia 29 tahun, telah gagal menikah. Pernikahannya berakhir dengan perceraian. Ia menyadari, kehidupan hedon yang hampir sering membuat kartu kredit membengkak membuat orang-orang di sekitar enggan dengannya. Itu pula yang menjadi alasan perceraian dengan suaminya. Hingga perlahan ia mencoba untuk berubah. Saat ia berusaha berubah, Luna dipertemukan kembali dengan Aaditya mantan suaminya yang ternyata hampir bertunangan dengan Maya, teman dekat Aaditya. Semula Luna pikir ia tak akan mempermasalahkannya. Ia pikir semua masa lalu hanya lewat saja. Lalu, bagaimana bila ternyata Aaditya menginginkan hal lain? Bagaimana bila ternyata cinta yang lalu tumbuh kembali di antara mereka? </w:t>
       </w:r>
       <w:r>
         <w:rPr>
@@ -8806,7 +8543,7 @@
         </w:rPr>
         <w:t>karya </w:t>
       </w:r>
-      <w:hyperlink r:id="rId58" w:tooltip="" w:history="1">
+      <w:hyperlink r:id="rId58" w:history="1">
         <w:r>
           <w:rPr>
             <w:rStyle w:val="Hyperlink"/>
@@ -9377,25 +9114,7 @@
           <w:szCs w:val="26"/>
           <w:shd w:val="clear" w:color="auto" w:fill="FFFFFF"/>
         </w:rPr>
-        <w:t>Padahal, mereka yang bertahan adalah mereka yang merintis usahanya dari nol hingga tumbuh dan berkembang menjadi perusahaan besar.</w:t>
-      </w:r>
-      <w:r>
-        <w:rPr>
-          <w:rFonts w:asciiTheme="minorHAnsi" w:hAnsiTheme="minorHAnsi" w:cs="Arial"/>
-          <w:sz w:val="20"/>
-          <w:szCs w:val="26"/>
-          <w:shd w:val="clear" w:color="auto" w:fill="FFFFFF"/>
-        </w:rPr>
-        <w:t xml:space="preserve"> </w:t>
-      </w:r>
-      <w:r>
-        <w:rPr>
-          <w:rFonts w:asciiTheme="minorHAnsi" w:hAnsiTheme="minorHAnsi" w:cs="Arial"/>
-          <w:sz w:val="20"/>
-          <w:szCs w:val="26"/>
-          <w:shd w:val="clear" w:color="auto" w:fill="FFFFFF"/>
-        </w:rPr>
-        <w:t>Kerja keras saja tidak cukup, butuh mental tangguh, pantang menyerah, dan mengikuti passion bukan sekedar ikut-ikutan orang.</w:t>
+        <w:t>Padahal, mereka yang bertahan adalah mereka yang merintis usahanya dari nol hingga tumbuh dan berkembang menjadi perusahaan besar. Kerja keras saja tidak cukup, butuh mental tangguh, pantang menyerah, dan mengikuti passion bukan sekedar ikut-ikutan orang.</w:t>
       </w:r>
       <w:r>
         <w:rPr>
@@ -9695,23 +9414,7 @@
           <w:sz w:val="20"/>
           <w:shd w:val="clear" w:color="auto" w:fill="FFFFFF"/>
         </w:rPr>
-        <w:t>Nol menjadi sebuah angka yang tidak bernilai dan tidak asli. Mengawali deretan  bilangan cacah sekaligus menjadi pelengkap bagi angka-angka lain. Angka nol menjadi angka spesial, karena keberadaannya bisa mempengaruhi nilai angka lain dan bisa ditempatkan di mana saja. Meskipun ketika sendiri, keberadaannya tidak dianggap. Oleh karena itu, buku ini tak bernilai apapun. Hanya saja pembaca bisa menentukan nilai yang ada pada isi buku. Buku ini tidak memberikan tolak ukur kepastian terhadap pembaca lewat pesan-pesan yang terkandung di dalamnya. Begitu pula dengan manusia. Meskipun memiliki banyak kekurangan, tapi sesuatu yang dilakukannya bernilai positif dalam berdampingan dengan orang lain maka siapapun bisa menentukan niai terhadapnya maupun kepada diri sendiri. Buku yang berisikan hal-hal yang unik dan logis sehingga pembaca bisa berpikir secara mendalam terhadap kejadian-kejadian yang terjadi dalam menjalani kehidupan.</w:t>
-      </w:r>
-      <w:r>
-        <w:rPr>
-          <w:rFonts w:asciiTheme="minorHAnsi" w:hAnsiTheme="minorHAnsi"/>
-          <w:sz w:val="20"/>
-          <w:shd w:val="clear" w:color="auto" w:fill="FFFFFF"/>
-        </w:rPr>
-        <w:t xml:space="preserve"> </w:t>
-      </w:r>
-      <w:r>
-        <w:rPr>
-          <w:rFonts w:asciiTheme="minorHAnsi" w:hAnsiTheme="minorHAnsi"/>
-          <w:sz w:val="20"/>
-          <w:shd w:val="clear" w:color="auto" w:fill="FFFFFF"/>
-        </w:rPr>
-        <w:t>Buku ini menyajikan banyak cerita-cerita fiktif maupun nyata, sehingga memberikan suatu saran yang imajinatif dan tak pernah terlintas oleh benak akan sesuatu. Sehingga membuat kita seringkali mengangguk keras kala membacanya. Seperti halnya cerita tentang seekor kura-kura dan seekor kuda. Dalam dongeng, kita ketahui bahwa kura-kura yang sangat lambat dan kuda yang sangat cepat diperlombakan pada suatu </w:t>
+        <w:t>Nol menjadi sebuah angka yang tidak bernilai dan tidak asli. Mengawali deretan  bilangan cacah sekaligus menjadi pelengkap bagi angka-angka lain. Angka nol menjadi angka spesial, karena keberadaannya bisa mempengaruhi nilai angka lain dan bisa ditempatkan di mana saja. Meskipun ketika sendiri, keberadaannya tidak dianggap. Oleh karena itu, buku ini tak bernilai apapun. Hanya saja pembaca bisa menentukan nilai yang ada pada isi buku. Buku ini tidak memberikan tolak ukur kepastian terhadap pembaca lewat pesan-pesan yang terkandung di dalamnya. Begitu pula dengan manusia. Meskipun memiliki banyak kekurangan, tapi sesuatu yang dilakukannya bernilai positif dalam berdampingan dengan orang lain maka siapapun bisa menentukan niai terhadapnya maupun kepada diri sendiri. Buku yang berisikan hal-hal yang unik dan logis sehingga pembaca bisa berpikir secara mendalam terhadap kejadian-kejadian yang terjadi dalam menjalani kehidupan. Buku ini menyajikan banyak cerita-cerita fiktif maupun nyata, sehingga memberikan suatu saran yang imajinatif dan tak pernah terlintas oleh benak akan sesuatu. Sehingga membuat kita seringkali mengangguk keras kala membacanya. Seperti halnya cerita tentang seekor kura-kura dan seekor kuda. Dalam dongeng, kita ketahui bahwa kura-kura yang sangat lambat dan kuda yang sangat cepat diperlombakan pada suatu </w:t>
       </w:r>
       <w:r>
         <w:rPr>
@@ -9747,23 +9450,7 @@
           <w:sz w:val="20"/>
           <w:shd w:val="clear" w:color="auto" w:fill="FFFFFF"/>
         </w:rPr>
-        <w:t> kehidupan. Yakni manusia terbagi menjadi dua dalam mengerjakan sesuatu. Ada manusia yang lamban dan ada manusia yang cepat. Kemudian penulis menegaskan bahwa hidup ini adalah pilihan. Karena kesuksesan itu tidak pasti, begitu pula kegagalan. Belum ada jaminan terhadap seseorang untuk hidup sukses atau gagal hanya dengan memilih menjadi kura-kura atau kuda.</w:t>
-      </w:r>
-      <w:r>
-        <w:rPr>
-          <w:rFonts w:asciiTheme="minorHAnsi" w:hAnsiTheme="minorHAnsi"/>
-          <w:sz w:val="20"/>
-          <w:shd w:val="clear" w:color="auto" w:fill="FFFFFF"/>
-        </w:rPr>
-        <w:t xml:space="preserve"> </w:t>
-      </w:r>
-      <w:r>
-        <w:rPr>
-          <w:rFonts w:asciiTheme="minorHAnsi" w:hAnsiTheme="minorHAnsi"/>
-          <w:sz w:val="20"/>
-          <w:shd w:val="clear" w:color="auto" w:fill="FFFFFF"/>
-        </w:rPr>
-        <w:t xml:space="preserve">Penulis juga menceritakan beberapa kisah hidup beberapa tokoh. Salah satunya adalah Nick Vujicic. Seorang yang lahir di Melbourne Australia dalam keadaan cacat tanpa lengan. Dia pun seringkali menyalahkan keadaan. Namun, seiring berjalannya waktu, Nick tumbuh dan masuk sekolah seperti anak pada umumnya. Nick pun selalu diejek, ditolak, dan dicaci maki karena fisiknya yang tidak sempurna. Namun, Nick tetap saja menjalani kehidupan dengan penuh kesyukuran dan menolong banyak orang. Kini, Nick Vujicic adalah seorang motivator dan pembicara internasional yang gemilang. Ia berkeliling ke lebih dari 34 negara di empat benua untuk memotivasi banyak orang, khususnya generasi muda. Selain itu, ada juga cerita Bai Fang Li, yang seumur hidupnya dihabiskan untuk mengayuh sepeda. Uang yang dihasilkan kemudian disumbangkan ke yayasan tempat anak-anak ditipkan. </w:t>
+        <w:t xml:space="preserve"> kehidupan. Yakni manusia terbagi menjadi dua dalam mengerjakan sesuatu. Ada manusia yang lamban dan ada manusia yang cepat. Kemudian penulis menegaskan bahwa hidup ini adalah pilihan. Karena kesuksesan itu tidak pasti, begitu pula kegagalan. Belum ada jaminan terhadap seseorang untuk hidup sukses atau gagal hanya dengan memilih menjadi kura-kura atau kuda. Penulis juga menceritakan beberapa kisah hidup beberapa tokoh. Salah satunya adalah Nick Vujicic. Seorang yang lahir di Melbourne Australia dalam keadaan cacat tanpa lengan. Dia pun seringkali menyalahkan keadaan. Namun, seiring berjalannya waktu, Nick tumbuh dan masuk sekolah seperti anak pada umumnya. Nick pun selalu diejek, ditolak, dan dicaci maki karena fisiknya yang tidak sempurna. Namun, Nick tetap saja menjalani kehidupan dengan penuh kesyukuran dan menolong banyak orang. Kini, Nick Vujicic adalah seorang motivator dan pembicara internasional yang gemilang. Ia berkeliling ke lebih dari 34 negara di empat benua untuk memotivasi banyak orang, khususnya generasi muda. Selain itu, ada juga cerita Bai Fang Li, yang seumur hidupnya dihabiskan untuk mengayuh sepeda. Uang yang dihasilkan kemudian disumbangkan ke yayasan tempat anak-anak ditipkan. </w:t>
       </w:r>
     </w:p>
     <w:p>
@@ -10490,7 +10177,7 @@
         </w:rPr>
         <w:t>karya </w:t>
       </w:r>
-      <w:hyperlink r:id="rId76" w:tooltip="" w:history="1">
+      <w:hyperlink r:id="rId76" w:history="1">
         <w:r>
           <w:rPr>
             <w:rStyle w:val="Hyperlink"/>
@@ -10912,7 +10599,15 @@
           <w:sz w:val="20"/>
           <w:szCs w:val="20"/>
         </w:rPr>
-        <w:t>!</w:t>
+        <w:t xml:space="preserve">! </w:t>
+      </w:r>
+      <w:r>
+        <w:rPr>
+          <w:rFonts w:asciiTheme="minorHAnsi" w:hAnsiTheme="minorHAnsi" w:cs="Arial"/>
+          <w:sz w:val="20"/>
+          <w:szCs w:val="20"/>
+        </w:rPr>
+        <w:t>Gadis itu terlampau polos atau mungkin bodoh. Ia terkadang membuatku merasa harus menjaganya tiap waktu agar tak ada satu orang pun berani mengganggunya. Suatu ketika, orang tuaku mengatakan sebuah hal nyata yang terasa janggal. Menikahi gadis itu. Apakah hal itu terdengar wajar? Hingga seseorang yang dianggapnya sebagai pangeran datang ke kehidupannya - yang tanpa sadar membuatku semakin menjerat gadis itu dengan semua kekanganku. Lee Yeon Ra - gadis bodoh itu membuat hatiku kacau dan menderita tanpa tahu harus berbuat apa.</w:t>
       </w:r>
       <w:r>
         <w:rPr>
@@ -10924,82 +10619,12 @@
       </w:r>
       <w:r>
         <w:rPr>
-          <w:rFonts w:asciiTheme="minorHAnsi" w:hAnsiTheme="minorHAnsi" w:cs="Arial"/>
-          <w:sz w:val="20"/>
-          <w:szCs w:val="20"/>
-        </w:rPr>
-        <w:t>Gadis itu terlampau polos atau mungkin bodoh. Ia terkadang membuatku merasa harus menjaganya tiap waktu agar tak ada satu orang pun berani mengganggunya. Suatu ketika, orang tuaku mengatakan sebuah hal nyata yang terasa janggal. Menikahi gadis itu. Apakah hal itu terdengar wajar? Hingga seseorang yang dianggapnya sebagai pangeran datang ke kehidupannya - yang tanpa sadar membuatku semakin menjerat gadis itu dengan semua kekanganku. Lee Yeon Ra - gadis bodoh itu membuat hatiku kacau dan menderita tanpa tahu harus berbuat apa.</w:t>
-      </w:r>
-      <w:r>
-        <w:rPr>
-          <w:rFonts w:asciiTheme="minorHAnsi" w:hAnsiTheme="minorHAnsi" w:cs="Arial"/>
-          <w:sz w:val="20"/>
-          <w:szCs w:val="20"/>
-        </w:rPr>
-        <w:t xml:space="preserve"> </w:t>
-      </w:r>
-      <w:r>
-        <w:rPr>
           <w:rFonts w:asciiTheme="minorHAnsi" w:hAnsiTheme="minorHAnsi"/>
           <w:sz w:val="20"/>
           <w:szCs w:val="21"/>
           <w:shd w:val="clear" w:color="auto" w:fill="FFFFFF"/>
         </w:rPr>
-        <w:t>Karena Kita Belum Saling mengenal, Jadi Ayo Kita Pacaran!</w:t>
-      </w:r>
-      <w:r>
-        <w:rPr>
-          <w:rFonts w:asciiTheme="minorHAnsi" w:hAnsiTheme="minorHAnsi"/>
-          <w:sz w:val="20"/>
-          <w:szCs w:val="21"/>
-          <w:shd w:val="clear" w:color="auto" w:fill="FFFFFF"/>
-        </w:rPr>
-        <w:t xml:space="preserve"> </w:t>
-      </w:r>
-      <w:r>
-        <w:rPr>
-          <w:rFonts w:asciiTheme="minorHAnsi" w:hAnsiTheme="minorHAnsi"/>
-          <w:sz w:val="20"/>
-          <w:szCs w:val="21"/>
-          <w:shd w:val="clear" w:color="auto" w:fill="FFFFFF"/>
-        </w:rPr>
-        <w:t>Hidup Citra Berubah 180 derajat ketika alex, cowo paling keren di kampus , mengajaknya berpacaran tentu saja perubahan itu bukan ke hal yang menyenangkan, melainkan sebaliknya. Alex itu terlalu posesif, kekanakan, egois, dan sering berlaku seenaknya.</w:t>
-      </w:r>
-      <w:r>
-        <w:rPr>
-          <w:rFonts w:asciiTheme="minorHAnsi" w:hAnsiTheme="minorHAnsi"/>
-          <w:sz w:val="20"/>
-          <w:szCs w:val="21"/>
-          <w:shd w:val="clear" w:color="auto" w:fill="FFFFFF"/>
-        </w:rPr>
-        <w:t xml:space="preserve"> </w:t>
-      </w:r>
-      <w:r>
-        <w:rPr>
-          <w:rFonts w:asciiTheme="minorHAnsi" w:hAnsiTheme="minorHAnsi"/>
-          <w:sz w:val="20"/>
-          <w:szCs w:val="21"/>
-          <w:shd w:val="clear" w:color="auto" w:fill="FFFFFF"/>
-        </w:rPr>
-        <w:t>Setiap kali Citra ingin melakukan sesuatu, pasti harus memberitahu alex dan mendapatkan izin cowok tersebut. kalau tidak, Alex akan mengamuk dan marah - marah. Masalah makin pelik ketika Gio dan Nino, cowok yang pernah mengisi masa lalu Citra hadir kembali. Alex semakin posesif. Citra merasa seperti tawanan yang hidupnya dikurung oleh aturan-aturan Alex. Citra sudah tidak tahan dan ingin segera mengakhiri hubungannya dengan Alex.</w:t>
-      </w:r>
-      <w:r>
-        <w:rPr>
-          <w:rFonts w:asciiTheme="minorHAnsi" w:hAnsiTheme="minorHAnsi"/>
-          <w:sz w:val="20"/>
-          <w:szCs w:val="21"/>
-          <w:shd w:val="clear" w:color="auto" w:fill="FFFFFF"/>
-        </w:rPr>
-        <w:t xml:space="preserve"> </w:t>
-      </w:r>
-      <w:r>
-        <w:rPr>
-          <w:rFonts w:asciiTheme="minorHAnsi" w:hAnsiTheme="minorHAnsi"/>
-          <w:sz w:val="20"/>
-          <w:szCs w:val="21"/>
-          <w:shd w:val="clear" w:color="auto" w:fill="FFFFFF"/>
-        </w:rPr>
-        <w:t>Namun, kenapa saat melihat Alex dicium wanita lain, hati Citra malah terbakar cemburu? Pertanda apakah ini ? Sekarang Citra dihadapkan pada dilema menentukan pilihan hatinya, tetap bertahan di sisi Alex atau pergi meninggalkan cowok tersebut.</w:t>
+        <w:t>Karena Kita Belum Saling mengenal, Jadi Ayo Kita Pacaran! Hidup Citra Berubah 180 derajat ketika alex, cowo paling keren di kampus , mengajaknya berpacaran tentu saja perubahan itu bukan ke hal yang menyenangkan, melainkan sebaliknya. Alex itu terlalu posesif, kekanakan, egois, dan sering berlaku seenaknya. Setiap kali Citra ingin melakukan sesuatu, pasti harus memberitahu alex dan mendapatkan izin cowok tersebut. kalau tidak, Alex akan mengamuk dan marah - marah. Masalah makin pelik ketika Gio dan Nino, cowok yang pernah mengisi masa lalu Citra hadir kembali. Alex semakin posesif. Citra merasa seperti tawanan yang hidupnya dikurung oleh aturan-aturan Alex. Citra sudah tidak tahan dan ingin segera mengakhiri hubungannya dengan Alex. Namun, kenapa saat melihat Alex dicium wanita lain, hati Citra malah terbakar cemburu? Pertanda apakah ini ? Sekarang Citra dihadapkan pada dilema menentukan pilihan hatinya, tetap bertahan di sisi Alex atau pergi meninggalkan cowok tersebut.</w:t>
       </w:r>
       <w:r>
         <w:rPr>
@@ -11440,9 +11065,9 @@
         <w:spacing w:before="0" w:beforeAutospacing="0" w:after="0" w:afterAutospacing="0" w:line="360" w:lineRule="auto"/>
         <w:jc w:val="both"/>
         <w:rPr>
-          <w:rFonts w:asciiTheme="minorHAnsi" w:hAnsiTheme="minorHAnsi" w:cs="Arial"/>
-          <w:sz w:val="20"/>
-          <w:szCs w:val="20"/>
+          <w:rFonts w:ascii="Georgia" w:hAnsi="Georgia"/>
+          <w:sz w:val="20"/>
+          <w:szCs w:val="21"/>
           <w:shd w:val="clear" w:color="auto" w:fill="FFFFFF"/>
         </w:rPr>
       </w:pPr>
@@ -11474,7 +11099,7 @@
           <w:szCs w:val="21"/>
           <w:shd w:val="clear" w:color="auto" w:fill="FFFFFF"/>
         </w:rPr>
-        <w:t xml:space="preserve">Selimut Debu akan membawa </w:t>
+        <w:t xml:space="preserve">Selimut Debu akan membawa Anda berkeliling “negeri mimpi" - yang biasa dihadirkan lewat gambaran reruntuhan, korban ranjau, atau anak </w:t>
       </w:r>
       <w:r>
         <w:rPr>
@@ -11483,7 +11108,7 @@
           <w:szCs w:val="21"/>
           <w:shd w:val="clear" w:color="auto" w:fill="FFFFFF"/>
         </w:rPr>
-        <w:t xml:space="preserve">Anda berkeliling “negeri mimpi" - </w:t>
+        <w:t xml:space="preserve">jalanan mengemis di jalan umum </w:t>
       </w:r>
       <w:r>
         <w:rPr>
@@ -11492,7 +11117,7 @@
           <w:szCs w:val="21"/>
           <w:shd w:val="clear" w:color="auto" w:fill="FFFFFF"/>
         </w:rPr>
-        <w:t>yang biasa dihadirkan lewat gambaran reruntuhan, korban ranjau, atau anak</w:t>
+        <w:t>sambil menapaki jejak kaki Agustinus yang telah lama hilang ditiup angin gurun, namun tetap membekas dalam memori. Anda akan sibuk naik-turun truk, mendaki gunung dan menuruni lembah, meminum teh dengan cara Persia, mencari sisa-sisa kejayaan negara yang habis dikikis oleh perang dan perebutan kekuasaan, sekaligus menyingkap cadar hitam yang menyelubungi kecantikan “Tanah Bangsa Afghan” dan onggokan debu yang menyelimuti bumi mereka. Bulir demi bulir debu akan membuka mata Anda pada prosesi kehidupan di tanah magis yang berabad-abad di</w:t>
       </w:r>
       <w:r>
         <w:rPr>
@@ -11501,7 +11126,7 @@
           <w:szCs w:val="21"/>
           <w:shd w:val="clear" w:color="auto" w:fill="FFFFFF"/>
         </w:rPr>
-        <w:t xml:space="preserve"> </w:t>
+        <w:t xml:space="preserve">telantarkan, dijajah, dilupakan </w:t>
       </w:r>
       <w:r>
         <w:rPr>
@@ -11510,7 +11135,7 @@
           <w:szCs w:val="21"/>
           <w:shd w:val="clear" w:color="auto" w:fill="FFFFFF"/>
         </w:rPr>
-        <w:t xml:space="preserve">jalanan mengemis di jalan umum </w:t>
+        <w:t xml:space="preserve">sampai akhirnya ditemukan kembali. </w:t>
       </w:r>
       <w:r>
         <w:rPr>
@@ -11519,7 +11144,7 @@
           <w:szCs w:val="21"/>
           <w:shd w:val="clear" w:color="auto" w:fill="FFFFFF"/>
         </w:rPr>
-        <w:t>sambil menapaki jejak kaki Agustinus yang telah lama hilang ditiup angin gurun, namun tetap membekas dalam memori. Anda akan sibuk naik-turun truk, mendaki gunung dan menuruni lembah, meminum teh dengan cara Persia, mencari sisa-sisa kejayaan negara yang habis dikikis oleh perang dan perebutan kekuasaan, sekaligus menyingkap cadar hitam yang menyelubungi kecantikan “Tanah Bangsa Afghan” dan onggokan debu yang menyelimuti bumi mereka. Bulir demi bulir debu akan membuka mata Anda pada prosesi kehidupan di tanah magis yang berabad-abad di</w:t>
+        <w:t>“As a backpacker, Agustinus has taken several routes in his journey which other travelers would have most likely avoided”.</w:t>
       </w:r>
       <w:r>
         <w:rPr>
@@ -11528,70 +11153,7 @@
           <w:szCs w:val="21"/>
           <w:shd w:val="clear" w:color="auto" w:fill="FFFFFF"/>
         </w:rPr>
-        <w:t xml:space="preserve">telantarkan, dijajah, dilupakan </w:t>
-      </w:r>
-      <w:r>
-        <w:rPr>
-          <w:rFonts w:asciiTheme="minorHAnsi" w:hAnsiTheme="minorHAnsi"/>
-          <w:sz w:val="20"/>
-          <w:szCs w:val="21"/>
-          <w:shd w:val="clear" w:color="auto" w:fill="FFFFFF"/>
-        </w:rPr>
-        <w:t>sampai akhirnya ditemukan kembali.</w:t>
-      </w:r>
-      <w:r>
-        <w:rPr>
-          <w:rFonts w:asciiTheme="minorHAnsi" w:hAnsiTheme="minorHAnsi"/>
-          <w:sz w:val="20"/>
-          <w:szCs w:val="21"/>
-          <w:shd w:val="clear" w:color="auto" w:fill="FFFFFF"/>
-        </w:rPr>
-        <w:t xml:space="preserve"> </w:t>
-      </w:r>
-      <w:r>
-        <w:rPr>
-          <w:rFonts w:asciiTheme="minorHAnsi" w:hAnsiTheme="minorHAnsi"/>
-          <w:sz w:val="20"/>
-          <w:szCs w:val="21"/>
-          <w:shd w:val="clear" w:color="auto" w:fill="FFFFFF"/>
-        </w:rPr>
-        <w:t>“As a backpacker, Agustinus has taken several routes in his journey which other travelers</w:t>
-      </w:r>
-      <w:r>
-        <w:rPr>
-          <w:rFonts w:asciiTheme="minorHAnsi" w:hAnsiTheme="minorHAnsi"/>
-          <w:sz w:val="20"/>
-          <w:szCs w:val="21"/>
-          <w:shd w:val="clear" w:color="auto" w:fill="FFFFFF"/>
-        </w:rPr>
-        <w:t xml:space="preserve"> would have most likely avoided”.</w:t>
-      </w:r>
-      <w:r>
-        <w:rPr>
-          <w:rFonts w:asciiTheme="minorHAnsi" w:hAnsiTheme="minorHAnsi"/>
-          <w:sz w:val="20"/>
-          <w:szCs w:val="21"/>
-          <w:shd w:val="clear" w:color="auto" w:fill="FFFFFF"/>
-        </w:rPr>
-        <w:t xml:space="preserve"> </w:t>
-      </w:r>
-      <w:r>
-        <w:rPr>
-          <w:rFonts w:asciiTheme="minorHAnsi" w:hAnsiTheme="minorHAnsi"/>
-          <w:sz w:val="20"/>
-          <w:szCs w:val="21"/>
-          <w:shd w:val="clear" w:color="auto" w:fill="FFFFFF"/>
-        </w:rPr>
-        <w:t>“Agustinus tak ingin hanya menjadi penonton isi dunia. Ia mau terlibat sepenuhnya dalam perjalanan itu. Ia tak sekadar melihat pemandangan, berpindah dari satu tempat ke tempat lain, tetapi juga mengenal budaya dan berinter</w:t>
-      </w:r>
-      <w:r>
-        <w:rPr>
-          <w:rFonts w:asciiTheme="minorHAnsi" w:hAnsiTheme="minorHAnsi"/>
-          <w:sz w:val="20"/>
-          <w:szCs w:val="21"/>
-          <w:shd w:val="clear" w:color="auto" w:fill="FFFFFF"/>
-        </w:rPr>
-        <w:t>aksi dengan masyarakat setempat”.</w:t>
+        <w:t xml:space="preserve"> “Agustinus tak ingin hanya menjadi penonton isi dunia. Ia mau terlibat sepenuhnya dalam perjalanan itu. Ia tak sekadar melihat pemandangan, berpindah dari satu tempat ke tempat lain, tetapi juga mengenal budaya dan berinteraksi dengan masyarakat setempat”.</w:t>
       </w:r>
       <w:r>
         <w:rPr>
@@ -11629,25 +11191,7 @@
           <w:szCs w:val="21"/>
           <w:shd w:val="clear" w:color="auto" w:fill="FFFFFF"/>
         </w:rPr>
-        <w:t> atau hubungan seks antar lelaki dianggap lumrah. Sementara para lelakinya dikenal garang dan jantan, sinetron India Karena Ibu Mertua Juga Pernah Menjadi Menantu, menjadi tayangan favorit mereka (hal.199). Bedil yang tergantung sangar di pundak juga tak luput dari hiasan bunga (hal. 302). Dan kini, sementara uang jutaan dolar mengalir deras ke negeri itu, Afghanistan tetap miskin dan terbelakang. Hanya para ekspatriat dan 'pekerja sosial' yang semakin kaya. Kematian, baik akibat perang maupun keganasan alam, menjadi makanan sehari-hari. Tidak ada yang berubah, meski di belahan dunia lain zaman terus melaju cepat.</w:t>
-      </w:r>
-      <w:r>
-        <w:rPr>
-          <w:rFonts w:asciiTheme="minorHAnsi" w:hAnsiTheme="minorHAnsi"/>
-          <w:sz w:val="20"/>
-          <w:szCs w:val="21"/>
-          <w:shd w:val="clear" w:color="auto" w:fill="FFFFFF"/>
-        </w:rPr>
-        <w:t xml:space="preserve"> </w:t>
-      </w:r>
-      <w:r>
-        <w:rPr>
-          <w:rFonts w:asciiTheme="minorHAnsi" w:hAnsiTheme="minorHAnsi"/>
-          <w:sz w:val="20"/>
-          <w:szCs w:val="21"/>
-          <w:shd w:val="clear" w:color="auto" w:fill="FFFFFF"/>
-        </w:rPr>
-        <w:t>Ke dalam negeri unik nan luar biasa ini Agustinus Wibowo melangkahkan kaki. Bukan sekadar melangkah, tapi menjelajahinya hingga ke pelosok. Menceritakan pada pembaca tentang negeri yang kerap mengisi tajuk utama namun tak pernah benar-benar dikenal. Agustinus mungkin tidak menyumbangkan banyak hal kepada Afghanistan, berbeda dengan Greg Mortensen misalnya, yang membangun sekolah demi sekolah di sudut-sudut perbatasan Afghanistan.</w:t>
+        <w:t> atau hubungan seks antar lelaki dianggap lumrah. Sementara para lelakinya dikenal garang dan jantan, sinetron India Karena Ibu Mertua Juga Pernah Menjadi Menantu, menjadi tayangan favorit mereka (hal.199). Bedil yang tergantung sangar di pundak juga tak luput dari hiasan bunga (hal. 302). Dan kini, sementara uang jutaan dolar mengalir deras ke negeri itu, Afghanistan tetap miskin dan terbelakang. Hanya para ekspatriat dan 'pekerja sosial' yang semakin kaya. Kematian, baik akibat perang maupun keganasan alam, menjadi makanan sehari-hari. Tidak ada yang berubah, meski di belahan dunia lain zaman terus melaju cepat. Ke dalam negeri unik nan luar biasa ini Agustinus Wibowo melangkahkan kaki. Bukan sekadar melangkah, tapi menjelajahinya hingga ke pelosok. Menceritakan pada pembaca tentang negeri yang kerap mengisi tajuk utama namun tak pernah benar-benar dikenal. Agustinus mungkin tidak menyumbangkan banyak hal kepada Afghanistan, berbeda dengan Greg Mortensen misalnya, yang membangun sekolah demi sekolah di sudut-sudut perbatasan Afghanistan.</w:t>
       </w:r>
       <w:r>
         <w:rPr>
@@ -11666,9 +11210,9 @@
         <w:spacing w:before="0" w:beforeAutospacing="0" w:after="0" w:afterAutospacing="0" w:line="360" w:lineRule="auto"/>
         <w:jc w:val="both"/>
         <w:rPr>
-          <w:rFonts w:asciiTheme="minorHAnsi" w:hAnsiTheme="minorHAnsi" w:cs="Arial"/>
-          <w:sz w:val="20"/>
-          <w:szCs w:val="20"/>
+          <w:rFonts w:ascii="Georgia" w:hAnsi="Georgia"/>
+          <w:sz w:val="20"/>
+          <w:szCs w:val="21"/>
           <w:shd w:val="clear" w:color="auto" w:fill="FFFFFF"/>
         </w:rPr>
       </w:pPr>
@@ -11680,9 +11224,9 @@
         <w:spacing w:before="0" w:beforeAutospacing="0" w:after="0" w:afterAutospacing="0" w:line="360" w:lineRule="auto"/>
         <w:jc w:val="both"/>
         <w:rPr>
-          <w:rFonts w:asciiTheme="minorHAnsi" w:hAnsiTheme="minorHAnsi" w:cs="Arial"/>
-          <w:sz w:val="20"/>
-          <w:szCs w:val="20"/>
+          <w:rFonts w:ascii="Georgia" w:hAnsi="Georgia"/>
+          <w:sz w:val="20"/>
+          <w:szCs w:val="21"/>
           <w:shd w:val="clear" w:color="auto" w:fill="FFFFFF"/>
         </w:rPr>
       </w:pPr>
@@ -11694,23 +11238,2359 @@
         <w:spacing w:before="0" w:beforeAutospacing="0" w:after="0" w:afterAutospacing="0" w:line="360" w:lineRule="auto"/>
         <w:jc w:val="both"/>
         <w:rPr>
-          <w:rFonts w:asciiTheme="minorHAnsi" w:hAnsiTheme="minorHAnsi" w:cs="Arial"/>
-          <w:sz w:val="20"/>
-          <w:szCs w:val="20"/>
-          <w:shd w:val="clear" w:color="auto" w:fill="FFFFFF"/>
-        </w:rPr>
-      </w:pPr>
-    </w:p>
-    <w:p>
-      <w:pPr>
-        <w:spacing w:after="0" w:line="360" w:lineRule="auto"/>
+          <w:rFonts w:ascii="Georgia" w:hAnsi="Georgia"/>
+          <w:sz w:val="20"/>
+          <w:szCs w:val="21"/>
+          <w:shd w:val="clear" w:color="auto" w:fill="FFFFFF"/>
+        </w:rPr>
+      </w:pPr>
+    </w:p>
+    <w:p>
+      <w:pPr>
+        <w:pStyle w:val="NormalWeb"/>
+        <w:shd w:val="clear" w:color="auto" w:fill="FFFFFF"/>
+        <w:spacing w:before="0" w:beforeAutospacing="0" w:after="0" w:afterAutospacing="0" w:line="360" w:lineRule="auto"/>
         <w:jc w:val="both"/>
         <w:rPr>
-          <w:sz w:val="18"/>
-        </w:rPr>
-      </w:pPr>
+          <w:rFonts w:ascii="Georgia" w:hAnsi="Georgia"/>
+          <w:sz w:val="20"/>
+          <w:szCs w:val="21"/>
+          <w:shd w:val="clear" w:color="auto" w:fill="FFFFFF"/>
+        </w:rPr>
+      </w:pPr>
+    </w:p>
+    <w:p>
+      <w:pPr>
+        <w:spacing w:after="0" w:line="360" w:lineRule="auto"/>
+        <w:rPr>
+          <w:b/>
+          <w:sz w:val="24"/>
+        </w:rPr>
+      </w:pPr>
+      <w:r>
+        <w:rPr>
+          <w:b/>
+          <w:sz w:val="24"/>
+        </w:rPr>
+        <w:lastRenderedPageBreak/>
+        <w:t>Teluk Alaska</w:t>
+      </w:r>
+    </w:p>
+    <w:p>
+      <w:pPr>
+        <w:spacing w:after="0" w:line="360" w:lineRule="auto"/>
+      </w:pPr>
+      <w:r>
+        <w:rPr>
+          <w:color w:val="1F4E79" w:themeColor="accent1" w:themeShade="80"/>
+        </w:rPr>
+        <w:t>Kategori</w:t>
+      </w:r>
+      <w:r>
+        <w:tab/>
+        <w:t xml:space="preserve">: </w:t>
+      </w:r>
+      <w:r>
+        <w:t>Novel</w:t>
+      </w:r>
+    </w:p>
+    <w:p>
+      <w:pPr>
+        <w:spacing w:after="0" w:line="360" w:lineRule="auto"/>
+      </w:pPr>
+      <w:r>
+        <w:rPr>
+          <w:color w:val="1F4E79" w:themeColor="accent1" w:themeShade="80"/>
+        </w:rPr>
+        <w:t>Penulis</w:t>
+      </w:r>
+      <w:r>
+        <w:tab/>
+      </w:r>
+      <w:r>
+        <w:tab/>
+        <w:t xml:space="preserve">: </w:t>
+      </w:r>
+      <w:r>
+        <w:t>Eka Ariyani</w:t>
+      </w:r>
+    </w:p>
+    <w:p>
+      <w:pPr>
+        <w:spacing w:after="0" w:line="360" w:lineRule="auto"/>
+        <w:rPr>
+          <w:sz w:val="20"/>
+        </w:rPr>
+      </w:pPr>
+      <w:r>
+        <w:rPr>
+          <w:color w:val="1F4E79" w:themeColor="accent1" w:themeShade="80"/>
+        </w:rPr>
+        <w:t>ISBN</w:t>
+      </w:r>
+      <w:r>
+        <w:tab/>
+      </w:r>
+      <w:r>
+        <w:tab/>
+        <w:t xml:space="preserve">: </w:t>
+      </w:r>
+      <w:r>
+        <w:rPr>
+          <w:rFonts w:cs="Arial"/>
+          <w:szCs w:val="21"/>
+          <w:shd w:val="clear" w:color="auto" w:fill="FFFFFF"/>
+        </w:rPr>
+        <w:t>9786025508882</w:t>
+      </w:r>
+    </w:p>
+    <w:p>
+      <w:pPr>
+        <w:spacing w:after="0" w:line="360" w:lineRule="auto"/>
+      </w:pPr>
+      <w:r>
+        <w:rPr>
+          <w:color w:val="1F4E79" w:themeColor="accent1" w:themeShade="80"/>
+        </w:rPr>
+        <w:t>Halaman</w:t>
+      </w:r>
+      <w:r>
+        <w:tab/>
+        <w:t xml:space="preserve">: </w:t>
+      </w:r>
+      <w:r>
+        <w:t>207</w:t>
+      </w:r>
+    </w:p>
+    <w:p>
+      <w:pPr>
+        <w:spacing w:after="0" w:line="360" w:lineRule="auto"/>
+      </w:pPr>
+      <w:r>
+        <w:rPr>
+          <w:color w:val="1F4E79" w:themeColor="accent1" w:themeShade="80"/>
+        </w:rPr>
+        <w:t>Tahun</w:t>
+      </w:r>
+      <w:r>
+        <w:tab/>
+      </w:r>
+      <w:r>
+        <w:tab/>
+        <w:t>: 2019</w:t>
+      </w:r>
+    </w:p>
+    <w:p>
+      <w:pPr>
+        <w:spacing w:after="0" w:line="360" w:lineRule="auto"/>
+      </w:pPr>
+      <w:r>
+        <w:rPr>
+          <w:color w:val="1F4E79" w:themeColor="accent1" w:themeShade="80"/>
+        </w:rPr>
+        <w:t>Negara</w:t>
+      </w:r>
+      <w:r>
+        <w:tab/>
+      </w:r>
+      <w:r>
+        <w:tab/>
+        <w:t xml:space="preserve">: </w:t>
+      </w:r>
+      <w:r>
+        <w:t>Indonesia</w:t>
+      </w:r>
+    </w:p>
+    <w:p>
+      <w:pPr>
+        <w:spacing w:after="0" w:line="360" w:lineRule="auto"/>
+      </w:pPr>
+      <w:r>
+        <w:rPr>
+          <w:color w:val="1F4E79" w:themeColor="accent1" w:themeShade="80"/>
+        </w:rPr>
+        <w:t>Bahasa</w:t>
+      </w:r>
+      <w:r>
+        <w:tab/>
+      </w:r>
+      <w:r>
+        <w:tab/>
+        <w:t xml:space="preserve">: </w:t>
+      </w:r>
+      <w:r>
+        <w:t>Indonesia</w:t>
+      </w:r>
+    </w:p>
+    <w:p>
+      <w:pPr>
+        <w:spacing w:after="0" w:line="360" w:lineRule="auto"/>
+      </w:pPr>
+      <w:r>
+        <w:rPr>
+          <w:color w:val="1F4E79" w:themeColor="accent1" w:themeShade="80"/>
+        </w:rPr>
+        <w:t>Harga</w:t>
+      </w:r>
+      <w:r>
+        <w:tab/>
+      </w:r>
+      <w:r>
+        <w:tab/>
+        <w:t>: Rp</w:t>
+      </w:r>
+      <w:r>
+        <w:t xml:space="preserve">. </w:t>
+      </w:r>
+      <w:r>
+        <w:t>38.7</w:t>
+      </w:r>
+      <w:r>
+        <w:t>00</w:t>
+      </w:r>
+    </w:p>
+    <w:p>
+      <w:pPr>
+        <w:pStyle w:val="NormalWeb"/>
+        <w:shd w:val="clear" w:color="auto" w:fill="FFFFFF"/>
+        <w:spacing w:before="0" w:beforeAutospacing="0" w:after="0" w:afterAutospacing="0" w:line="360" w:lineRule="auto"/>
+        <w:jc w:val="both"/>
+        <w:rPr>
+          <w:rFonts w:ascii="Roboto" w:hAnsi="Roboto"/>
+          <w:sz w:val="21"/>
+          <w:szCs w:val="21"/>
+          <w:shd w:val="clear" w:color="auto" w:fill="FFFFFF"/>
+        </w:rPr>
+      </w:pPr>
+      <w:r>
+        <w:rPr>
+          <w:rFonts w:asciiTheme="minorHAnsi" w:hAnsiTheme="minorHAnsi"/>
+          <w:color w:val="1F4E79" w:themeColor="accent1" w:themeShade="80"/>
+          <w:sz w:val="22"/>
+        </w:rPr>
+        <w:t>Deskripsi</w:t>
+      </w:r>
+      <w:r>
+        <w:tab/>
+      </w:r>
+      <w:r>
+        <w:rPr>
+          <w:rFonts w:asciiTheme="minorHAnsi" w:hAnsiTheme="minorHAnsi"/>
+          <w:sz w:val="22"/>
+        </w:rPr>
+        <w:t>:</w:t>
+      </w:r>
+      <w:r>
+        <w:t xml:space="preserve"> </w:t>
+      </w:r>
+      <w:r>
+        <w:rPr>
+          <w:rFonts w:asciiTheme="minorHAnsi" w:hAnsiTheme="minorHAnsi"/>
+          <w:sz w:val="20"/>
+          <w:szCs w:val="20"/>
+          <w:shd w:val="clear" w:color="auto" w:fill="FFFFFF"/>
+        </w:rPr>
+        <w:t xml:space="preserve">Allister Reygan, cowok yang selalu menjadi idaman para wanita. Bukan hanya sekadar tampan, ia juga memiliki sebuah geng yang sering disebut sebagai ‘Penguasa Sekolah’.Nasib sial menimpa cewek teman sekelasnya. Ia selalu menjadi objek bullying oleh gengnya. Allister sebagai ketua selalu paling kasar dan semangat dalam mem-bully cewek tersebut.Sampai suatu hari Alister berhenti. Kata-kata kasar dan tatapan kebencian itu menghilang. Itu semua karena sebuah rahasia besar yang membuat hidupnya hancur seketika. </w:t>
+      </w:r>
+      <w:r>
+        <w:rPr>
+          <w:rFonts w:asciiTheme="minorHAnsi" w:hAnsiTheme="minorHAnsi" w:cs="Helvetica"/>
+          <w:sz w:val="20"/>
+          <w:szCs w:val="20"/>
+        </w:rPr>
+        <w:t>Dan rahasia tersebut ada pada Anastasia Mysha, teman sekelasnya yang selalu ia sakiti.</w:t>
+      </w:r>
+      <w:r>
+        <w:rPr>
+          <w:rFonts w:asciiTheme="minorHAnsi" w:hAnsiTheme="minorHAnsi" w:cs="Helvetica"/>
+          <w:sz w:val="20"/>
+          <w:szCs w:val="20"/>
+        </w:rPr>
+        <w:t xml:space="preserve"> </w:t>
+      </w:r>
+      <w:r>
+        <w:rPr>
+          <w:rFonts w:asciiTheme="minorHAnsi" w:hAnsiTheme="minorHAnsi" w:cs="Arial"/>
+          <w:bCs/>
+          <w:sz w:val="20"/>
+          <w:szCs w:val="20"/>
+          <w:shd w:val="clear" w:color="auto" w:fill="FFFFFF"/>
+        </w:rPr>
+        <w:t>Novel</w:t>
+      </w:r>
+      <w:r>
+        <w:rPr>
+          <w:rFonts w:asciiTheme="minorHAnsi" w:hAnsiTheme="minorHAnsi" w:cs="Arial"/>
+          <w:sz w:val="20"/>
+          <w:szCs w:val="20"/>
+          <w:shd w:val="clear" w:color="auto" w:fill="FFFFFF"/>
+        </w:rPr>
+        <w:t> adalah karangan </w:t>
+      </w:r>
+      <w:hyperlink r:id="rId88" w:tooltip="Prosa" w:history="1">
+        <w:r>
+          <w:rPr>
+            <w:rStyle w:val="Hyperlink"/>
+            <w:rFonts w:asciiTheme="minorHAnsi" w:hAnsiTheme="minorHAnsi" w:cs="Arial"/>
+            <w:color w:val="auto"/>
+            <w:sz w:val="20"/>
+            <w:szCs w:val="20"/>
+            <w:u w:val="none"/>
+            <w:shd w:val="clear" w:color="auto" w:fill="FFFFFF"/>
+          </w:rPr>
+          <w:t>prosa</w:t>
+        </w:r>
+      </w:hyperlink>
+      <w:r>
+        <w:rPr>
+          <w:rFonts w:asciiTheme="minorHAnsi" w:hAnsiTheme="minorHAnsi" w:cs="Arial"/>
+          <w:sz w:val="20"/>
+          <w:szCs w:val="20"/>
+          <w:shd w:val="clear" w:color="auto" w:fill="FFFFFF"/>
+        </w:rPr>
+        <w:t> panjang yang mengandung rangkaian cerita kehidupan seseorang dengan orang yang berada di sekelilingnya dan menonjolkan watak (karakter) dan sifat setiap pelaku. Novel terdiri dari bab dan sub-bab tertentu sesuai dengan kisah ceritanya. Penulis novel disebut </w:t>
+      </w:r>
+      <w:hyperlink r:id="rId89" w:tooltip="Penulis" w:history="1">
+        <w:r>
+          <w:rPr>
+            <w:rStyle w:val="Hyperlink"/>
+            <w:rFonts w:asciiTheme="minorHAnsi" w:hAnsiTheme="minorHAnsi" w:cs="Arial"/>
+            <w:color w:val="auto"/>
+            <w:sz w:val="20"/>
+            <w:szCs w:val="20"/>
+            <w:u w:val="none"/>
+            <w:shd w:val="clear" w:color="auto" w:fill="FFFFFF"/>
+          </w:rPr>
+          <w:t>novelis</w:t>
+        </w:r>
+      </w:hyperlink>
+      <w:r>
+        <w:rPr>
+          <w:rFonts w:asciiTheme="minorHAnsi" w:hAnsiTheme="minorHAnsi" w:cs="Arial"/>
+          <w:sz w:val="20"/>
+          <w:szCs w:val="20"/>
+          <w:shd w:val="clear" w:color="auto" w:fill="FFFFFF"/>
+        </w:rPr>
+        <w:t xml:space="preserve">. </w:t>
+      </w:r>
+      <w:hyperlink r:id="rId90" w:tooltip="Genre" w:history="1">
+        <w:r>
+          <w:rPr>
+            <w:rStyle w:val="Hyperlink"/>
+            <w:rFonts w:asciiTheme="minorHAnsi" w:hAnsiTheme="minorHAnsi" w:cs="Arial"/>
+            <w:color w:val="auto"/>
+            <w:sz w:val="20"/>
+            <w:szCs w:val="20"/>
+            <w:u w:val="none"/>
+            <w:shd w:val="clear" w:color="auto" w:fill="FFFFFF"/>
+          </w:rPr>
+          <w:t>Genre</w:t>
+        </w:r>
+      </w:hyperlink>
+      <w:r>
+        <w:rPr>
+          <w:rFonts w:asciiTheme="minorHAnsi" w:hAnsiTheme="minorHAnsi" w:cs="Arial"/>
+          <w:sz w:val="20"/>
+          <w:szCs w:val="20"/>
+          <w:shd w:val="clear" w:color="auto" w:fill="FFFFFF"/>
+        </w:rPr>
+        <w:t> novel digambarkan memiliki "sejarah yang berkelanjutan dan komprehensif selama sekitar dua ribu tahun". Pandangan ini melihat novel berawal dari Yunani dan </w:t>
+      </w:r>
+      <w:hyperlink r:id="rId91" w:tooltip="Era Klasik" w:history="1">
+        <w:r>
+          <w:rPr>
+            <w:rStyle w:val="Hyperlink"/>
+            <w:rFonts w:asciiTheme="minorHAnsi" w:hAnsiTheme="minorHAnsi" w:cs="Arial"/>
+            <w:color w:val="auto"/>
+            <w:sz w:val="20"/>
+            <w:szCs w:val="20"/>
+            <w:u w:val="none"/>
+            <w:shd w:val="clear" w:color="auto" w:fill="FFFFFF"/>
+          </w:rPr>
+          <w:t>Romawi Klasik</w:t>
+        </w:r>
+      </w:hyperlink>
+      <w:r>
+        <w:rPr>
+          <w:rFonts w:asciiTheme="minorHAnsi" w:hAnsiTheme="minorHAnsi" w:cs="Arial"/>
+          <w:sz w:val="20"/>
+          <w:szCs w:val="20"/>
+          <w:shd w:val="clear" w:color="auto" w:fill="FFFFFF"/>
+        </w:rPr>
+        <w:t>, </w:t>
+      </w:r>
+      <w:hyperlink r:id="rId92" w:tooltip="Abad Pertengahan" w:history="1">
+        <w:r>
+          <w:rPr>
+            <w:rStyle w:val="Hyperlink"/>
+            <w:rFonts w:asciiTheme="minorHAnsi" w:hAnsiTheme="minorHAnsi" w:cs="Arial"/>
+            <w:color w:val="auto"/>
+            <w:sz w:val="20"/>
+            <w:szCs w:val="20"/>
+            <w:u w:val="none"/>
+            <w:shd w:val="clear" w:color="auto" w:fill="FFFFFF"/>
+          </w:rPr>
+          <w:t>abad pertengahan</w:t>
+        </w:r>
+      </w:hyperlink>
+      <w:r>
+        <w:rPr>
+          <w:rFonts w:asciiTheme="minorHAnsi" w:hAnsiTheme="minorHAnsi" w:cs="Arial"/>
+          <w:sz w:val="20"/>
+          <w:szCs w:val="20"/>
+          <w:shd w:val="clear" w:color="auto" w:fill="FFFFFF"/>
+        </w:rPr>
+        <w:t>, awal roman </w:t>
+      </w:r>
+      <w:hyperlink r:id="rId93" w:tooltip="Zaman modern" w:history="1">
+        <w:r>
+          <w:rPr>
+            <w:rStyle w:val="Hyperlink"/>
+            <w:rFonts w:asciiTheme="minorHAnsi" w:hAnsiTheme="minorHAnsi" w:cs="Arial"/>
+            <w:color w:val="auto"/>
+            <w:sz w:val="20"/>
+            <w:szCs w:val="20"/>
+            <w:u w:val="none"/>
+            <w:shd w:val="clear" w:color="auto" w:fill="FFFFFF"/>
+          </w:rPr>
+          <w:t>modern</w:t>
+        </w:r>
+      </w:hyperlink>
+      <w:r>
+        <w:rPr>
+          <w:rFonts w:asciiTheme="minorHAnsi" w:hAnsiTheme="minorHAnsi" w:cs="Arial"/>
+          <w:sz w:val="20"/>
+          <w:szCs w:val="20"/>
+          <w:shd w:val="clear" w:color="auto" w:fill="FFFFFF"/>
+        </w:rPr>
+        <w:t>, dan tradisi </w:t>
+      </w:r>
+      <w:hyperlink r:id="rId94" w:tooltip="Novelet" w:history="1">
+        <w:r>
+          <w:rPr>
+            <w:rStyle w:val="Hyperlink"/>
+            <w:rFonts w:asciiTheme="minorHAnsi" w:hAnsiTheme="minorHAnsi" w:cs="Arial"/>
+            <w:color w:val="auto"/>
+            <w:sz w:val="20"/>
+            <w:szCs w:val="20"/>
+            <w:u w:val="none"/>
+            <w:shd w:val="clear" w:color="auto" w:fill="FFFFFF"/>
+          </w:rPr>
+          <w:t>novella</w:t>
+        </w:r>
+      </w:hyperlink>
+      <w:r>
+        <w:rPr>
+          <w:rFonts w:asciiTheme="minorHAnsi" w:hAnsiTheme="minorHAnsi" w:cs="Arial"/>
+          <w:sz w:val="20"/>
+          <w:szCs w:val="20"/>
+          <w:shd w:val="clear" w:color="auto" w:fill="FFFFFF"/>
+        </w:rPr>
+        <w:t>. Novella adalah suatu istilah dalam bahasa Italia untuk menggambarkan </w:t>
+      </w:r>
+      <w:hyperlink r:id="rId95" w:tooltip="Cerita pendek" w:history="1">
+        <w:r>
+          <w:rPr>
+            <w:rStyle w:val="Hyperlink"/>
+            <w:rFonts w:asciiTheme="minorHAnsi" w:hAnsiTheme="minorHAnsi" w:cs="Arial"/>
+            <w:color w:val="auto"/>
+            <w:sz w:val="20"/>
+            <w:szCs w:val="20"/>
+            <w:u w:val="none"/>
+            <w:shd w:val="clear" w:color="auto" w:fill="FFFFFF"/>
+          </w:rPr>
+          <w:t>cerita singkat</w:t>
+        </w:r>
+      </w:hyperlink>
+      <w:r>
+        <w:rPr>
+          <w:rFonts w:asciiTheme="minorHAnsi" w:hAnsiTheme="minorHAnsi" w:cs="Arial"/>
+          <w:sz w:val="20"/>
+          <w:szCs w:val="20"/>
+          <w:shd w:val="clear" w:color="auto" w:fill="FFFFFF"/>
+        </w:rPr>
+        <w:t>, yang dijadikan istilah dalam bahasa Inggris saat ini sejak abad ke-18. Ian Watt, sejarawan sastra Inggris, menuliskan dalam bukunya </w:t>
+      </w:r>
+      <w:r>
+        <w:rPr>
+          <w:rFonts w:asciiTheme="minorHAnsi" w:hAnsiTheme="minorHAnsi" w:cs="Arial"/>
+          <w:iCs/>
+          <w:sz w:val="20"/>
+          <w:szCs w:val="20"/>
+          <w:shd w:val="clear" w:color="auto" w:fill="FFFFFF"/>
+        </w:rPr>
+        <w:t>The Rise of The Novel</w:t>
+      </w:r>
+      <w:r>
+        <w:rPr>
+          <w:rFonts w:asciiTheme="minorHAnsi" w:hAnsiTheme="minorHAnsi" w:cs="Arial"/>
+          <w:sz w:val="20"/>
+          <w:szCs w:val="20"/>
+          <w:shd w:val="clear" w:color="auto" w:fill="FFFFFF"/>
+        </w:rPr>
+        <w:t xml:space="preserve"> (1957) bahwa novel pertama muncul pada awal abad ke-18. </w:t>
+      </w:r>
+      <w:hyperlink r:id="rId96" w:tooltip="Miguel de Cervantes" w:history="1">
+        <w:r>
+          <w:rPr>
+            <w:rStyle w:val="Hyperlink"/>
+            <w:rFonts w:asciiTheme="minorHAnsi" w:hAnsiTheme="minorHAnsi" w:cs="Arial"/>
+            <w:color w:val="auto"/>
+            <w:sz w:val="20"/>
+            <w:szCs w:val="20"/>
+            <w:u w:val="none"/>
+            <w:shd w:val="clear" w:color="auto" w:fill="FFFFFF"/>
+          </w:rPr>
+          <w:t>Miguel de Cervantes</w:t>
+        </w:r>
+      </w:hyperlink>
+      <w:r>
+        <w:rPr>
+          <w:rFonts w:asciiTheme="minorHAnsi" w:hAnsiTheme="minorHAnsi" w:cs="Arial"/>
+          <w:sz w:val="20"/>
+          <w:szCs w:val="20"/>
+          <w:shd w:val="clear" w:color="auto" w:fill="FFFFFF"/>
+        </w:rPr>
+        <w:t>, penulis </w:t>
+      </w:r>
+      <w:hyperlink r:id="rId97" w:tooltip="Don Kisot" w:history="1">
+        <w:r>
+          <w:rPr>
+            <w:rStyle w:val="Hyperlink"/>
+            <w:rFonts w:asciiTheme="minorHAnsi" w:hAnsiTheme="minorHAnsi" w:cs="Arial"/>
+            <w:iCs/>
+            <w:color w:val="auto"/>
+            <w:sz w:val="20"/>
+            <w:szCs w:val="20"/>
+            <w:u w:val="none"/>
+            <w:shd w:val="clear" w:color="auto" w:fill="FFFFFF"/>
+          </w:rPr>
+          <w:t>Don Quixote</w:t>
+        </w:r>
+      </w:hyperlink>
+      <w:r>
+        <w:rPr>
+          <w:rFonts w:asciiTheme="minorHAnsi" w:hAnsiTheme="minorHAnsi" w:cs="Arial"/>
+          <w:sz w:val="20"/>
+          <w:szCs w:val="20"/>
+          <w:shd w:val="clear" w:color="auto" w:fill="FFFFFF"/>
+        </w:rPr>
+        <w:t>, sering disebut sebagai novelis Eropa terkemuka pertama di </w:t>
+      </w:r>
+      <w:hyperlink r:id="rId98" w:tooltip="Zaman modern" w:history="1">
+        <w:r>
+          <w:rPr>
+            <w:rStyle w:val="Hyperlink"/>
+            <w:rFonts w:asciiTheme="minorHAnsi" w:hAnsiTheme="minorHAnsi" w:cs="Arial"/>
+            <w:color w:val="auto"/>
+            <w:sz w:val="20"/>
+            <w:szCs w:val="20"/>
+            <w:u w:val="none"/>
+            <w:shd w:val="clear" w:color="auto" w:fill="FFFFFF"/>
+          </w:rPr>
+          <w:t>era modern</w:t>
+        </w:r>
+      </w:hyperlink>
+      <w:r>
+        <w:rPr>
+          <w:rFonts w:asciiTheme="minorHAnsi" w:hAnsiTheme="minorHAnsi" w:cs="Arial"/>
+          <w:sz w:val="20"/>
+          <w:szCs w:val="20"/>
+          <w:shd w:val="clear" w:color="auto" w:fill="FFFFFF"/>
+        </w:rPr>
+        <w:t>. Bagian pertama dari </w:t>
+      </w:r>
+      <w:r>
+        <w:rPr>
+          <w:rFonts w:asciiTheme="minorHAnsi" w:hAnsiTheme="minorHAnsi" w:cs="Arial"/>
+          <w:iCs/>
+          <w:sz w:val="20"/>
+          <w:szCs w:val="20"/>
+          <w:shd w:val="clear" w:color="auto" w:fill="FFFFFF"/>
+        </w:rPr>
+        <w:t>Don Quixote</w:t>
+      </w:r>
+      <w:r>
+        <w:rPr>
+          <w:rFonts w:asciiTheme="minorHAnsi" w:hAnsiTheme="minorHAnsi" w:cs="Arial"/>
+          <w:sz w:val="20"/>
+          <w:szCs w:val="20"/>
+          <w:shd w:val="clear" w:color="auto" w:fill="FFFFFF"/>
+        </w:rPr>
+        <w:t xml:space="preserve"> diterbitkan tahun 1605. </w:t>
+      </w:r>
+      <w:r>
+        <w:rPr>
+          <w:rFonts w:asciiTheme="minorHAnsi" w:hAnsiTheme="minorHAnsi" w:cs="Arial"/>
+          <w:bCs/>
+          <w:sz w:val="20"/>
+          <w:szCs w:val="20"/>
+          <w:shd w:val="clear" w:color="auto" w:fill="FFFFFF"/>
+        </w:rPr>
+        <w:t>Roman</w:t>
+      </w:r>
+      <w:r>
+        <w:rPr>
+          <w:rFonts w:asciiTheme="minorHAnsi" w:hAnsiTheme="minorHAnsi" w:cs="Arial"/>
+          <w:sz w:val="20"/>
+          <w:szCs w:val="20"/>
+          <w:shd w:val="clear" w:color="auto" w:fill="FFFFFF"/>
+        </w:rPr>
+        <w:t> adalah narasi prosa panjang yang terkait erat dengan novel. Dalam Kamus Besar Bahasa Indonesia, roman adalah karangan prosa yang melukiskan perbuatan pelakunya menurut watak dan isi jiwa masing-masing. </w:t>
+      </w:r>
+      <w:hyperlink r:id="rId99" w:tooltip="Walter Scott" w:history="1">
+        <w:r>
+          <w:rPr>
+            <w:rStyle w:val="Hyperlink"/>
+            <w:rFonts w:asciiTheme="minorHAnsi" w:hAnsiTheme="minorHAnsi" w:cs="Arial"/>
+            <w:color w:val="auto"/>
+            <w:sz w:val="20"/>
+            <w:szCs w:val="20"/>
+            <w:u w:val="none"/>
+            <w:shd w:val="clear" w:color="auto" w:fill="FFFFFF"/>
+          </w:rPr>
+          <w:t>Walter Scott</w:t>
+        </w:r>
+      </w:hyperlink>
+      <w:r>
+        <w:rPr>
+          <w:rFonts w:asciiTheme="minorHAnsi" w:hAnsiTheme="minorHAnsi" w:cs="Arial"/>
+          <w:sz w:val="20"/>
+          <w:szCs w:val="20"/>
+          <w:shd w:val="clear" w:color="auto" w:fill="FFFFFF"/>
+        </w:rPr>
+        <w:t xml:space="preserve"> mendefinisikannya sebagai "narasi fiktif dalam bentuk prosa atau sajak. Tujuannya adalah menjadikan peristiwa di dalamnya sebagai peristiwa yang luar biasa dan jarang terjadi", sementara dalam novel "peristiwa-peristiwanya adalah rentetan peristiwa nyata yang biasa terjadi dalam kehidupan manusia dan keadaan masyarakat saat itu". Tetapi, banyak roman, termasuk roman-roman historis karya Scott, </w:t>
+      </w:r>
+      <w:hyperlink r:id="rId100" w:tooltip="Wuthering Heights" w:history="1">
+        <w:r>
+          <w:rPr>
+            <w:rStyle w:val="Hyperlink"/>
+            <w:rFonts w:asciiTheme="minorHAnsi" w:hAnsiTheme="minorHAnsi" w:cs="Arial"/>
+            <w:iCs/>
+            <w:color w:val="auto"/>
+            <w:sz w:val="20"/>
+            <w:szCs w:val="20"/>
+            <w:u w:val="none"/>
+            <w:shd w:val="clear" w:color="auto" w:fill="FFFFFF"/>
+          </w:rPr>
+          <w:t>Wuthering Heights</w:t>
+        </w:r>
+      </w:hyperlink>
+      <w:r>
+        <w:rPr>
+          <w:rFonts w:asciiTheme="minorHAnsi" w:hAnsiTheme="minorHAnsi" w:cs="Arial"/>
+          <w:iCs/>
+          <w:sz w:val="20"/>
+          <w:szCs w:val="20"/>
+          <w:shd w:val="clear" w:color="auto" w:fill="FFFFFF"/>
+        </w:rPr>
+        <w:t> </w:t>
+      </w:r>
+      <w:r>
+        <w:rPr>
+          <w:rFonts w:asciiTheme="minorHAnsi" w:hAnsiTheme="minorHAnsi" w:cs="Arial"/>
+          <w:sz w:val="20"/>
+          <w:szCs w:val="20"/>
+          <w:shd w:val="clear" w:color="auto" w:fill="FFFFFF"/>
+        </w:rPr>
+        <w:t>karya </w:t>
+      </w:r>
+      <w:hyperlink r:id="rId101" w:history="1">
+        <w:r>
+          <w:rPr>
+            <w:rStyle w:val="Hyperlink"/>
+            <w:rFonts w:asciiTheme="minorHAnsi" w:hAnsiTheme="minorHAnsi" w:cs="Arial"/>
+            <w:color w:val="auto"/>
+            <w:sz w:val="20"/>
+            <w:szCs w:val="20"/>
+            <w:u w:val="none"/>
+            <w:shd w:val="clear" w:color="auto" w:fill="FFFFFF"/>
+          </w:rPr>
+          <w:t>Emily Brontë</w:t>
+        </w:r>
+      </w:hyperlink>
+      <w:r>
+        <w:rPr>
+          <w:rFonts w:asciiTheme="minorHAnsi" w:hAnsiTheme="minorHAnsi" w:cs="Arial"/>
+          <w:sz w:val="20"/>
+          <w:szCs w:val="20"/>
+          <w:shd w:val="clear" w:color="auto" w:fill="FFFFFF"/>
+        </w:rPr>
+        <w:t>, dan </w:t>
+      </w:r>
+      <w:hyperlink r:id="rId102" w:tooltip="Moby-Dick" w:history="1">
+        <w:r>
+          <w:rPr>
+            <w:rStyle w:val="Hyperlink"/>
+            <w:rFonts w:asciiTheme="minorHAnsi" w:hAnsiTheme="minorHAnsi" w:cs="Arial"/>
+            <w:color w:val="auto"/>
+            <w:sz w:val="20"/>
+            <w:szCs w:val="20"/>
+            <w:u w:val="none"/>
+            <w:shd w:val="clear" w:color="auto" w:fill="FFFFFF"/>
+          </w:rPr>
+          <w:t>Moby-Dick</w:t>
+        </w:r>
+      </w:hyperlink>
+      <w:r>
+        <w:rPr>
+          <w:rFonts w:asciiTheme="minorHAnsi" w:hAnsiTheme="minorHAnsi" w:cs="Arial"/>
+          <w:sz w:val="20"/>
+          <w:szCs w:val="20"/>
+          <w:shd w:val="clear" w:color="auto" w:fill="FFFFFF"/>
+        </w:rPr>
+        <w:t> karya </w:t>
+      </w:r>
+      <w:hyperlink r:id="rId103" w:tooltip="Herman Melville" w:history="1">
+        <w:r>
+          <w:rPr>
+            <w:rStyle w:val="Hyperlink"/>
+            <w:rFonts w:asciiTheme="minorHAnsi" w:hAnsiTheme="minorHAnsi" w:cs="Arial"/>
+            <w:color w:val="auto"/>
+            <w:sz w:val="20"/>
+            <w:szCs w:val="20"/>
+            <w:u w:val="none"/>
+            <w:shd w:val="clear" w:color="auto" w:fill="FFFFFF"/>
+          </w:rPr>
+          <w:t>Herman Melville</w:t>
+        </w:r>
+      </w:hyperlink>
+      <w:r>
+        <w:rPr>
+          <w:rFonts w:asciiTheme="minorHAnsi" w:hAnsiTheme="minorHAnsi" w:cs="Arial"/>
+          <w:sz w:val="20"/>
+          <w:szCs w:val="20"/>
+          <w:shd w:val="clear" w:color="auto" w:fill="FFFFFF"/>
+        </w:rPr>
+        <w:t>, sering juga disebut novel. Roman yang disebutkan di sini berbeda dengan roman percintaan </w:t>
+      </w:r>
+      <w:hyperlink r:id="rId104" w:tooltip="Fiksi populer" w:history="1">
+        <w:r>
+          <w:rPr>
+            <w:rStyle w:val="Hyperlink"/>
+            <w:rFonts w:asciiTheme="minorHAnsi" w:hAnsiTheme="minorHAnsi" w:cs="Arial"/>
+            <w:color w:val="auto"/>
+            <w:sz w:val="20"/>
+            <w:szCs w:val="20"/>
+            <w:u w:val="none"/>
+            <w:shd w:val="clear" w:color="auto" w:fill="FFFFFF"/>
+          </w:rPr>
+          <w:t>fiksi populer</w:t>
+        </w:r>
+      </w:hyperlink>
+      <w:r>
+        <w:rPr>
+          <w:rFonts w:asciiTheme="minorHAnsi" w:hAnsiTheme="minorHAnsi" w:cs="Arial"/>
+          <w:sz w:val="20"/>
+          <w:szCs w:val="20"/>
+          <w:shd w:val="clear" w:color="auto" w:fill="FFFFFF"/>
+        </w:rPr>
+        <w:t> atau </w:t>
+      </w:r>
+      <w:hyperlink r:id="rId105" w:tooltip="Roman" w:history="1">
+        <w:r>
+          <w:rPr>
+            <w:rStyle w:val="Hyperlink"/>
+            <w:rFonts w:asciiTheme="minorHAnsi" w:hAnsiTheme="minorHAnsi" w:cs="Arial"/>
+            <w:color w:val="auto"/>
+            <w:sz w:val="20"/>
+            <w:szCs w:val="20"/>
+            <w:u w:val="none"/>
+            <w:shd w:val="clear" w:color="auto" w:fill="FFFFFF"/>
+          </w:rPr>
+          <w:t>novel roman</w:t>
+        </w:r>
+      </w:hyperlink>
+      <w:r>
+        <w:rPr>
+          <w:rFonts w:asciiTheme="minorHAnsi" w:hAnsiTheme="minorHAnsi" w:cs="Arial"/>
+          <w:sz w:val="20"/>
+          <w:szCs w:val="20"/>
+          <w:shd w:val="clear" w:color="auto" w:fill="FFFFFF"/>
+        </w:rPr>
+        <w:t>. Bahasa-bahasa Eropa lainnya tidak membedakan antara roman dan novel: "a novel is </w:t>
+      </w:r>
+      <w:r>
+        <w:rPr>
+          <w:rFonts w:asciiTheme="minorHAnsi" w:hAnsiTheme="minorHAnsi" w:cs="Arial"/>
+          <w:iCs/>
+          <w:sz w:val="20"/>
+          <w:szCs w:val="20"/>
+          <w:shd w:val="clear" w:color="auto" w:fill="FFFFFF"/>
+        </w:rPr>
+        <w:t>le roman</w:t>
+      </w:r>
+      <w:r>
+        <w:rPr>
+          <w:rFonts w:asciiTheme="minorHAnsi" w:hAnsiTheme="minorHAnsi" w:cs="Arial"/>
+          <w:sz w:val="20"/>
+          <w:szCs w:val="20"/>
+          <w:shd w:val="clear" w:color="auto" w:fill="FFFFFF"/>
+        </w:rPr>
+        <w:t>, </w:t>
+      </w:r>
+      <w:r>
+        <w:rPr>
+          <w:rFonts w:asciiTheme="minorHAnsi" w:hAnsiTheme="minorHAnsi" w:cs="Arial"/>
+          <w:iCs/>
+          <w:sz w:val="20"/>
+          <w:szCs w:val="20"/>
+          <w:shd w:val="clear" w:color="auto" w:fill="FFFFFF"/>
+        </w:rPr>
+        <w:t>der Roman</w:t>
+      </w:r>
+      <w:r>
+        <w:rPr>
+          <w:rFonts w:asciiTheme="minorHAnsi" w:hAnsiTheme="minorHAnsi" w:cs="Arial"/>
+          <w:sz w:val="20"/>
+          <w:szCs w:val="20"/>
+          <w:shd w:val="clear" w:color="auto" w:fill="FFFFFF"/>
+        </w:rPr>
+        <w:t>, </w:t>
+      </w:r>
+      <w:r>
+        <w:rPr>
+          <w:rFonts w:asciiTheme="minorHAnsi" w:hAnsiTheme="minorHAnsi" w:cs="Arial"/>
+          <w:iCs/>
+          <w:sz w:val="20"/>
+          <w:szCs w:val="20"/>
+          <w:shd w:val="clear" w:color="auto" w:fill="FFFFFF"/>
+        </w:rPr>
+        <w:t>il romanzo</w:t>
+      </w:r>
+      <w:r>
+        <w:rPr>
+          <w:rFonts w:asciiTheme="minorHAnsi" w:hAnsiTheme="minorHAnsi" w:cs="Arial"/>
+          <w:sz w:val="20"/>
+          <w:szCs w:val="20"/>
+          <w:shd w:val="clear" w:color="auto" w:fill="FFFFFF"/>
+        </w:rPr>
+        <w:t>.</w:t>
+      </w:r>
+    </w:p>
+    <w:p>
+      <w:pPr>
+        <w:pStyle w:val="NormalWeb"/>
+        <w:shd w:val="clear" w:color="auto" w:fill="FFFFFF"/>
+        <w:spacing w:before="0" w:beforeAutospacing="0" w:after="0" w:afterAutospacing="0" w:line="360" w:lineRule="auto"/>
+        <w:jc w:val="both"/>
+        <w:rPr>
+          <w:rFonts w:asciiTheme="minorHAnsi" w:hAnsiTheme="minorHAnsi" w:cs="Arial"/>
+          <w:sz w:val="20"/>
+          <w:szCs w:val="20"/>
+          <w:shd w:val="clear" w:color="auto" w:fill="FFFFFF"/>
+        </w:rPr>
+      </w:pPr>
+    </w:p>
+    <w:p>
+      <w:pPr>
+        <w:pStyle w:val="NormalWeb"/>
+        <w:shd w:val="clear" w:color="auto" w:fill="FFFFFF"/>
+        <w:spacing w:before="0" w:beforeAutospacing="0" w:after="0" w:afterAutospacing="0" w:line="360" w:lineRule="auto"/>
+        <w:jc w:val="both"/>
+        <w:rPr>
+          <w:rFonts w:asciiTheme="minorHAnsi" w:hAnsiTheme="minorHAnsi" w:cs="Arial"/>
+          <w:sz w:val="20"/>
+          <w:szCs w:val="20"/>
+          <w:shd w:val="clear" w:color="auto" w:fill="FFFFFF"/>
+        </w:rPr>
+      </w:pPr>
+    </w:p>
+    <w:p>
+      <w:pPr>
+        <w:pStyle w:val="NormalWeb"/>
+        <w:shd w:val="clear" w:color="auto" w:fill="FFFFFF"/>
+        <w:spacing w:before="0" w:beforeAutospacing="0" w:after="0" w:afterAutospacing="0" w:line="360" w:lineRule="auto"/>
+        <w:jc w:val="both"/>
+        <w:rPr>
+          <w:rFonts w:asciiTheme="minorHAnsi" w:hAnsiTheme="minorHAnsi" w:cs="Arial"/>
+          <w:sz w:val="20"/>
+          <w:szCs w:val="20"/>
+          <w:shd w:val="clear" w:color="auto" w:fill="FFFFFF"/>
+        </w:rPr>
+      </w:pPr>
+    </w:p>
+    <w:p>
+      <w:pPr>
+        <w:pStyle w:val="NormalWeb"/>
+        <w:shd w:val="clear" w:color="auto" w:fill="FFFFFF"/>
+        <w:spacing w:before="0" w:beforeAutospacing="0" w:after="0" w:afterAutospacing="0" w:line="360" w:lineRule="auto"/>
+        <w:jc w:val="both"/>
+        <w:rPr>
+          <w:rFonts w:asciiTheme="minorHAnsi" w:hAnsiTheme="minorHAnsi" w:cs="Arial"/>
+          <w:sz w:val="20"/>
+          <w:szCs w:val="20"/>
+          <w:shd w:val="clear" w:color="auto" w:fill="FFFFFF"/>
+        </w:rPr>
+      </w:pPr>
+    </w:p>
+    <w:p>
+      <w:pPr>
+        <w:spacing w:after="0" w:line="360" w:lineRule="auto"/>
+        <w:rPr>
+          <w:b/>
+          <w:sz w:val="24"/>
+        </w:rPr>
+      </w:pPr>
+      <w:r>
+        <w:rPr>
+          <w:b/>
+          <w:sz w:val="24"/>
+        </w:rPr>
+        <w:lastRenderedPageBreak/>
+        <w:t>The Dusty Sneakers</w:t>
+      </w:r>
+    </w:p>
+    <w:p>
+      <w:pPr>
+        <w:spacing w:after="0" w:line="360" w:lineRule="auto"/>
+      </w:pPr>
+      <w:r>
+        <w:rPr>
+          <w:color w:val="1F4E79" w:themeColor="accent1" w:themeShade="80"/>
+        </w:rPr>
+        <w:t>Kategori</w:t>
+      </w:r>
+      <w:r>
+        <w:tab/>
+        <w:t xml:space="preserve">: </w:t>
+      </w:r>
+      <w:r>
+        <w:t>Novel</w:t>
+      </w:r>
+    </w:p>
+    <w:p>
+      <w:pPr>
+        <w:spacing w:after="0" w:line="360" w:lineRule="auto"/>
+      </w:pPr>
+      <w:r>
+        <w:rPr>
+          <w:color w:val="1F4E79" w:themeColor="accent1" w:themeShade="80"/>
+        </w:rPr>
+        <w:t>Penulis</w:t>
+      </w:r>
+      <w:r>
+        <w:tab/>
+      </w:r>
+      <w:r>
+        <w:tab/>
+        <w:t xml:space="preserve">: </w:t>
+      </w:r>
+      <w:r>
+        <w:t>Teddy W. Kusuma</w:t>
+      </w:r>
+    </w:p>
+    <w:p>
+      <w:pPr>
+        <w:spacing w:after="0" w:line="360" w:lineRule="auto"/>
+        <w:rPr>
+          <w:sz w:val="20"/>
+        </w:rPr>
+      </w:pPr>
+      <w:r>
+        <w:rPr>
+          <w:color w:val="1F4E79" w:themeColor="accent1" w:themeShade="80"/>
+        </w:rPr>
+        <w:t>ISBN</w:t>
+      </w:r>
+      <w:r>
+        <w:tab/>
+      </w:r>
+      <w:r>
+        <w:tab/>
+        <w:t xml:space="preserve">: </w:t>
+      </w:r>
+      <w:r>
+        <w:rPr>
+          <w:rFonts w:cs="Arial"/>
+          <w:szCs w:val="21"/>
+          <w:shd w:val="clear" w:color="auto" w:fill="FFFFFF"/>
+        </w:rPr>
+        <w:t>9786021306321</w:t>
+      </w:r>
+    </w:p>
+    <w:p>
+      <w:pPr>
+        <w:spacing w:after="0" w:line="360" w:lineRule="auto"/>
+      </w:pPr>
+      <w:r>
+        <w:rPr>
+          <w:color w:val="1F4E79" w:themeColor="accent1" w:themeShade="80"/>
+        </w:rPr>
+        <w:t>Halaman</w:t>
+      </w:r>
+      <w:r>
+        <w:tab/>
+        <w:t xml:space="preserve">: </w:t>
+      </w:r>
+      <w:r>
+        <w:t>272</w:t>
+      </w:r>
+    </w:p>
+    <w:p>
+      <w:pPr>
+        <w:spacing w:after="0" w:line="360" w:lineRule="auto"/>
+      </w:pPr>
+      <w:r>
+        <w:rPr>
+          <w:color w:val="1F4E79" w:themeColor="accent1" w:themeShade="80"/>
+        </w:rPr>
+        <w:t>Tahun</w:t>
+      </w:r>
+      <w:r>
+        <w:tab/>
+      </w:r>
+      <w:r>
+        <w:tab/>
+        <w:t>: 2014</w:t>
+      </w:r>
+    </w:p>
+    <w:p>
+      <w:pPr>
+        <w:spacing w:after="0" w:line="360" w:lineRule="auto"/>
+      </w:pPr>
+      <w:r>
+        <w:rPr>
+          <w:color w:val="1F4E79" w:themeColor="accent1" w:themeShade="80"/>
+        </w:rPr>
+        <w:t>Negara</w:t>
+      </w:r>
+      <w:r>
+        <w:tab/>
+      </w:r>
+      <w:r>
+        <w:tab/>
+        <w:t xml:space="preserve">: </w:t>
+      </w:r>
+      <w:r>
+        <w:t>Indonesia</w:t>
+      </w:r>
+    </w:p>
+    <w:p>
+      <w:pPr>
+        <w:spacing w:after="0" w:line="360" w:lineRule="auto"/>
+      </w:pPr>
+      <w:r>
+        <w:rPr>
+          <w:color w:val="1F4E79" w:themeColor="accent1" w:themeShade="80"/>
+        </w:rPr>
+        <w:t>Bahasa</w:t>
+      </w:r>
+      <w:r>
+        <w:tab/>
+      </w:r>
+      <w:r>
+        <w:tab/>
+        <w:t xml:space="preserve">: </w:t>
+      </w:r>
+      <w:r>
+        <w:t>Indonesia</w:t>
+      </w:r>
+    </w:p>
+    <w:p>
+      <w:pPr>
+        <w:spacing w:after="0" w:line="360" w:lineRule="auto"/>
+      </w:pPr>
+      <w:r>
+        <w:rPr>
+          <w:color w:val="1F4E79" w:themeColor="accent1" w:themeShade="80"/>
+        </w:rPr>
+        <w:t>Harga</w:t>
+      </w:r>
+      <w:r>
+        <w:tab/>
+      </w:r>
+      <w:r>
+        <w:tab/>
+        <w:t>: Rp</w:t>
+      </w:r>
+      <w:r>
+        <w:t xml:space="preserve">. </w:t>
+      </w:r>
+      <w:r>
+        <w:t>94</w:t>
+      </w:r>
+      <w:r>
+        <w:t>.500</w:t>
+      </w:r>
+    </w:p>
+    <w:p>
+      <w:pPr>
+        <w:pStyle w:val="NormalWeb"/>
+        <w:shd w:val="clear" w:color="auto" w:fill="FFFFFF"/>
+        <w:spacing w:before="0" w:beforeAutospacing="0" w:after="0" w:afterAutospacing="0" w:line="360" w:lineRule="auto"/>
+        <w:jc w:val="both"/>
+        <w:rPr>
+          <w:rFonts w:ascii="Roboto" w:hAnsi="Roboto"/>
+          <w:sz w:val="21"/>
+          <w:szCs w:val="21"/>
+          <w:shd w:val="clear" w:color="auto" w:fill="FFFFFF"/>
+        </w:rPr>
+      </w:pPr>
+      <w:r>
+        <w:rPr>
+          <w:rFonts w:asciiTheme="minorHAnsi" w:hAnsiTheme="minorHAnsi"/>
+          <w:color w:val="1F4E79" w:themeColor="accent1" w:themeShade="80"/>
+          <w:sz w:val="22"/>
+        </w:rPr>
+        <w:t>Deskripsi</w:t>
+      </w:r>
+      <w:r>
+        <w:tab/>
+      </w:r>
+      <w:r>
+        <w:rPr>
+          <w:rFonts w:asciiTheme="minorHAnsi" w:hAnsiTheme="minorHAnsi"/>
+          <w:sz w:val="22"/>
+        </w:rPr>
+        <w:t>:</w:t>
+      </w:r>
+      <w:r>
+        <w:t xml:space="preserve"> </w:t>
+      </w:r>
+      <w:r>
+        <w:rPr>
+          <w:rFonts w:asciiTheme="minorHAnsi" w:hAnsiTheme="minorHAnsi"/>
+          <w:sz w:val="20"/>
+          <w:szCs w:val="20"/>
+          <w:shd w:val="clear" w:color="auto" w:fill="FFFFFF"/>
+        </w:rPr>
+        <w:t>Sore itu, saat Jakarta baru saja hujan, koper-koper besar telah terisi penuh. Sahabat saya itu benar-benar telah siap berangkat. Perasaan kami menjadi sedikit melankolis. Tentu kami bergembira akan keberangkatannya ke Eropa, tetapi perpisahan untuk waktu yang lama membuat kami bersedih juga.</w:t>
+      </w:r>
+      <w:r>
+        <w:rPr>
+          <w:rFonts w:asciiTheme="minorHAnsi" w:hAnsiTheme="minorHAnsi"/>
+          <w:sz w:val="20"/>
+          <w:szCs w:val="20"/>
+          <w:shd w:val="clear" w:color="auto" w:fill="FFFFFF"/>
+        </w:rPr>
+        <w:t xml:space="preserve"> Sepasang sahabat, Maesy (Gypsytoes) dan Teddy (Twosocks) saling berbagi catatan perjalanan dalam blog The Dusty Sneakers. Terpisah jarak, Maesy ke luar negeri sementara Teddy masih menetap di Jakarta, keduanya memutuskan untuk tetap menjalin komunikasi dengan bertukar cerita di blog. </w:t>
+      </w:r>
+      <w:r>
+        <w:rPr>
+          <w:rStyle w:val="Emphasis"/>
+          <w:rFonts w:asciiTheme="minorHAnsi" w:hAnsiTheme="minorHAnsi"/>
+          <w:i w:val="0"/>
+          <w:sz w:val="20"/>
+          <w:szCs w:val="20"/>
+          <w:shd w:val="clear" w:color="auto" w:fill="FFFFFF"/>
+        </w:rPr>
+        <w:t>Dia memilih nama “Gypsytoes”, nama yang mengingatkannya akan seorang gadis kecil yang selalu riang gembira dan gemar berlarian ke sana-kemari. Saya suka ide ini. Saya memilih menggunakan nama ‘'Twosocks” yang mengingatkan saya akan sebuah kisah masa kecil. Twosocks adalah seora</w:t>
+      </w:r>
+      <w:r>
+        <w:rPr>
+          <w:rStyle w:val="Emphasis"/>
+          <w:rFonts w:asciiTheme="minorHAnsi" w:hAnsiTheme="minorHAnsi"/>
+          <w:i w:val="0"/>
+          <w:sz w:val="20"/>
+          <w:szCs w:val="20"/>
+          <w:shd w:val="clear" w:color="auto" w:fill="FFFFFF"/>
+        </w:rPr>
+        <w:t xml:space="preserve">ng bocah Indian yang pemberani </w:t>
+      </w:r>
+      <w:r>
+        <w:rPr>
+          <w:rStyle w:val="Emphasis"/>
+          <w:rFonts w:asciiTheme="minorHAnsi" w:hAnsiTheme="minorHAnsi"/>
+          <w:i w:val="0"/>
+          <w:sz w:val="20"/>
+          <w:szCs w:val="20"/>
+          <w:shd w:val="clear" w:color="auto" w:fill="FFFFFF"/>
+        </w:rPr>
+        <w:t>(</w:t>
+      </w:r>
+      <w:r>
+        <w:rPr>
+          <w:rFonts w:asciiTheme="minorHAnsi" w:hAnsiTheme="minorHAnsi"/>
+          <w:i/>
+          <w:sz w:val="20"/>
+          <w:szCs w:val="20"/>
+          <w:shd w:val="clear" w:color="auto" w:fill="FFFFFF"/>
+        </w:rPr>
+        <w:t xml:space="preserve">The Dusty </w:t>
+      </w:r>
+      <w:r>
+        <w:rPr>
+          <w:rFonts w:asciiTheme="minorHAnsi" w:hAnsiTheme="minorHAnsi"/>
+          <w:sz w:val="20"/>
+          <w:szCs w:val="20"/>
+          <w:shd w:val="clear" w:color="auto" w:fill="FFFFFF"/>
+        </w:rPr>
+        <w:t>Sneakers</w:t>
+      </w:r>
+      <w:r>
+        <w:rPr>
+          <w:rStyle w:val="Emphasis"/>
+          <w:rFonts w:asciiTheme="minorHAnsi" w:hAnsiTheme="minorHAnsi"/>
+          <w:i w:val="0"/>
+          <w:sz w:val="20"/>
+          <w:szCs w:val="20"/>
+          <w:shd w:val="clear" w:color="auto" w:fill="FFFFFF"/>
+        </w:rPr>
+        <w:t>, halaman 8).</w:t>
+      </w:r>
+      <w:r>
+        <w:rPr>
+          <w:rStyle w:val="Emphasis"/>
+          <w:rFonts w:asciiTheme="minorHAnsi" w:hAnsiTheme="minorHAnsi"/>
+          <w:i w:val="0"/>
+          <w:sz w:val="20"/>
+          <w:szCs w:val="20"/>
+          <w:shd w:val="clear" w:color="auto" w:fill="FFFFFF"/>
+        </w:rPr>
+        <w:t xml:space="preserve"> </w:t>
+      </w:r>
+      <w:r>
+        <w:rPr>
+          <w:rFonts w:asciiTheme="minorHAnsi" w:hAnsiTheme="minorHAnsi"/>
+          <w:sz w:val="20"/>
+          <w:szCs w:val="20"/>
+          <w:shd w:val="clear" w:color="auto" w:fill="FFFFFF"/>
+        </w:rPr>
+        <w:t xml:space="preserve">Teddy (Twosocks) juga sering menyelipkan kritik sosial di tulisan-tulisannya, khususnya potret kehidupan masyarakat Indonesia yang selama ini jarang disorot oleh media. Sebuah perjalanan ternyata bisa memperkaya hati dan menyadarkan diri bahwa ada banyak hal yang tidak kita ketahui. Tiap orang pun punya caranya sendiri untuk menikmati setiap perjalanan. </w:t>
+      </w:r>
+      <w:r>
+        <w:rPr>
+          <w:rStyle w:val="Emphasis"/>
+          <w:rFonts w:asciiTheme="minorHAnsi" w:hAnsiTheme="minorHAnsi" w:cs="Arial"/>
+          <w:i w:val="0"/>
+          <w:sz w:val="20"/>
+          <w:szCs w:val="20"/>
+        </w:rPr>
+        <w:t>Saat kau pergi suatu tempat, kau meninggalkan sepotong kecil dirimu di sana (hlm 67)</w:t>
+      </w:r>
+      <w:r>
+        <w:rPr>
+          <w:rStyle w:val="Emphasis"/>
+          <w:rFonts w:asciiTheme="minorHAnsi" w:hAnsiTheme="minorHAnsi" w:cs="Arial"/>
+          <w:sz w:val="20"/>
+          <w:szCs w:val="20"/>
+        </w:rPr>
+        <w:t xml:space="preserve">. </w:t>
+      </w:r>
+      <w:r>
+        <w:rPr>
+          <w:rFonts w:asciiTheme="minorHAnsi" w:hAnsiTheme="minorHAnsi" w:cs="Arial"/>
+          <w:sz w:val="20"/>
+          <w:szCs w:val="20"/>
+        </w:rPr>
+        <w:t>Penulis sama-sama mencintai perjalanan dan kejutan-kejutan yang ada di dalamnya. Penulis sama-sama menyukai indahnya alam, obrolan hangat sesama pejalan, wajah-wajah kemanusiaan yang mereka ketahui, dan kekayaan sejarah dari tempat-tempat yang mereka singgahi. Sungguh itu adalah suatu waktu  ketika mereka begitu muda, begitu bertenaga, dan bergelora. Hingga suatu hari mereka harus terpisah oleh jarak dan waktu. Hingga tercetuslah sebuah ide untuk membuat blog bersama tentang perjalanan. Yang satu untuk menampung kisah-kisah perjalanannya di Eropa, sedangkan yang satunya lagi untuk petualangannya di Indonesia. Mereka sepakat bahwa mereka tidak hendak menulis bagaimana ke suatu tempat atau apa yang bisa dimakan di sana. Mereka akan menulis pengalaman-pengalaman pribadi yang mereka alami, perasaan-perasaan yang timbul, obrolan-obrolan yang tercipta, orang-orang menarik yang mereka jumpai, atau refleksi-refleksi yang timbul darinya.</w:t>
+      </w:r>
+      <w:r>
+        <w:rPr>
+          <w:rFonts w:asciiTheme="minorHAnsi" w:hAnsiTheme="minorHAnsi" w:cs="Arial"/>
+          <w:sz w:val="20"/>
+          <w:szCs w:val="20"/>
+        </w:rPr>
+        <w:t xml:space="preserve"> </w:t>
+      </w:r>
+      <w:r>
+        <w:rPr>
+          <w:rFonts w:asciiTheme="minorHAnsi" w:hAnsiTheme="minorHAnsi" w:cs="Arial"/>
+          <w:sz w:val="20"/>
+          <w:szCs w:val="27"/>
+        </w:rPr>
+        <w:t>Mereka mencoba menulis bagaimana mereka memaknai perjalanan-perjalanan tersebut. Bagaimana terkadang perjalanan menemukan tempat baru di luar sana adalah perjalanan menemukan sisi baru di dalam diri mereka sendiri. Juga terkadang dapat merupakan perjalanan untuk melihat kembali pilihan-pilihan yang mereka buat atau bagaimana hubungan mereka dengan rumah, keluarga, atau orang terdekat. Seperti sebuah kaleidoskop, mereka menjadikannya</w:t>
+      </w:r>
+      <w:r>
+        <w:rPr>
+          <w:rFonts w:ascii="Arial" w:hAnsi="Arial" w:cs="Arial"/>
+          <w:sz w:val="20"/>
+          <w:szCs w:val="27"/>
+        </w:rPr>
+        <w:t xml:space="preserve"> </w:t>
+      </w:r>
+      <w:r>
+        <w:rPr>
+          <w:rFonts w:asciiTheme="minorHAnsi" w:hAnsiTheme="minorHAnsi" w:cs="Arial"/>
+          <w:sz w:val="20"/>
+          <w:szCs w:val="27"/>
+        </w:rPr>
+        <w:t>sebuah kumpulan catatan perjalanan yang berwarna-warni.</w:t>
+      </w:r>
+    </w:p>
+    <w:p>
+      <w:pPr>
+        <w:pStyle w:val="NormalWeb"/>
+        <w:shd w:val="clear" w:color="auto" w:fill="FFFFFF"/>
+        <w:spacing w:before="0" w:beforeAutospacing="0" w:after="0" w:afterAutospacing="0" w:line="360" w:lineRule="auto"/>
+        <w:jc w:val="both"/>
+        <w:rPr>
+          <w:rFonts w:asciiTheme="minorHAnsi" w:hAnsiTheme="minorHAnsi" w:cs="Arial"/>
+          <w:sz w:val="20"/>
+          <w:szCs w:val="20"/>
+          <w:shd w:val="clear" w:color="auto" w:fill="FFFFFF"/>
+        </w:rPr>
+      </w:pPr>
+    </w:p>
+    <w:p>
+      <w:pPr>
+        <w:spacing w:after="0" w:line="360" w:lineRule="auto"/>
+        <w:rPr>
+          <w:b/>
+          <w:sz w:val="24"/>
+        </w:rPr>
+      </w:pPr>
+      <w:r>
+        <w:rPr>
+          <w:b/>
+          <w:sz w:val="24"/>
+        </w:rPr>
+        <w:lastRenderedPageBreak/>
+        <w:t>The Dusty Sneakers</w:t>
+      </w:r>
+    </w:p>
+    <w:p>
+      <w:pPr>
+        <w:spacing w:after="0" w:line="360" w:lineRule="auto"/>
+      </w:pPr>
+      <w:r>
+        <w:rPr>
+          <w:color w:val="1F4E79" w:themeColor="accent1" w:themeShade="80"/>
+        </w:rPr>
+        <w:t>Kategori</w:t>
+      </w:r>
+      <w:r>
+        <w:tab/>
+        <w:t xml:space="preserve">: </w:t>
+      </w:r>
+      <w:r>
+        <w:t>Novel</w:t>
+      </w:r>
+    </w:p>
+    <w:p>
+      <w:pPr>
+        <w:spacing w:after="0" w:line="360" w:lineRule="auto"/>
+      </w:pPr>
+      <w:r>
+        <w:rPr>
+          <w:color w:val="1F4E79" w:themeColor="accent1" w:themeShade="80"/>
+        </w:rPr>
+        <w:t>Penulis</w:t>
+      </w:r>
+      <w:r>
+        <w:tab/>
+      </w:r>
+      <w:r>
+        <w:tab/>
+        <w:t xml:space="preserve">: </w:t>
+      </w:r>
+      <w:r>
+        <w:t>Teddy W. Kusuma</w:t>
+      </w:r>
+    </w:p>
+    <w:p>
+      <w:pPr>
+        <w:spacing w:after="0" w:line="360" w:lineRule="auto"/>
+        <w:rPr>
+          <w:sz w:val="20"/>
+        </w:rPr>
+      </w:pPr>
+      <w:r>
+        <w:rPr>
+          <w:color w:val="1F4E79" w:themeColor="accent1" w:themeShade="80"/>
+        </w:rPr>
+        <w:t>ISBN</w:t>
+      </w:r>
+      <w:r>
+        <w:tab/>
+      </w:r>
+      <w:r>
+        <w:tab/>
+        <w:t xml:space="preserve">: </w:t>
+      </w:r>
+      <w:r>
+        <w:rPr>
+          <w:rFonts w:cs="Arial"/>
+          <w:szCs w:val="21"/>
+          <w:shd w:val="clear" w:color="auto" w:fill="FFFFFF"/>
+        </w:rPr>
+        <w:t>9786021306321</w:t>
+      </w:r>
+    </w:p>
+    <w:p>
+      <w:pPr>
+        <w:spacing w:after="0" w:line="360" w:lineRule="auto"/>
+      </w:pPr>
+      <w:r>
+        <w:rPr>
+          <w:color w:val="1F4E79" w:themeColor="accent1" w:themeShade="80"/>
+        </w:rPr>
+        <w:t>Halaman</w:t>
+      </w:r>
+      <w:r>
+        <w:tab/>
+        <w:t xml:space="preserve">: </w:t>
+      </w:r>
+      <w:r>
+        <w:t>272</w:t>
+      </w:r>
+    </w:p>
+    <w:p>
+      <w:pPr>
+        <w:spacing w:after="0" w:line="360" w:lineRule="auto"/>
+      </w:pPr>
+      <w:r>
+        <w:rPr>
+          <w:color w:val="1F4E79" w:themeColor="accent1" w:themeShade="80"/>
+        </w:rPr>
+        <w:t>Tahun</w:t>
+      </w:r>
+      <w:r>
+        <w:tab/>
+      </w:r>
+      <w:r>
+        <w:tab/>
+        <w:t>: 2014</w:t>
+      </w:r>
+    </w:p>
+    <w:p>
+      <w:pPr>
+        <w:spacing w:after="0" w:line="360" w:lineRule="auto"/>
+      </w:pPr>
+      <w:r>
+        <w:rPr>
+          <w:color w:val="1F4E79" w:themeColor="accent1" w:themeShade="80"/>
+        </w:rPr>
+        <w:t>Negara</w:t>
+      </w:r>
+      <w:r>
+        <w:tab/>
+      </w:r>
+      <w:r>
+        <w:tab/>
+        <w:t xml:space="preserve">: </w:t>
+      </w:r>
+      <w:r>
+        <w:t>Indonesia</w:t>
+      </w:r>
+    </w:p>
+    <w:p>
+      <w:pPr>
+        <w:spacing w:after="0" w:line="360" w:lineRule="auto"/>
+      </w:pPr>
+      <w:r>
+        <w:rPr>
+          <w:color w:val="1F4E79" w:themeColor="accent1" w:themeShade="80"/>
+        </w:rPr>
+        <w:t>Bahasa</w:t>
+      </w:r>
+      <w:r>
+        <w:tab/>
+      </w:r>
+      <w:r>
+        <w:tab/>
+        <w:t xml:space="preserve">: </w:t>
+      </w:r>
+      <w:r>
+        <w:t>Indonesia</w:t>
+      </w:r>
+    </w:p>
+    <w:p>
+      <w:pPr>
+        <w:spacing w:after="0" w:line="360" w:lineRule="auto"/>
+      </w:pPr>
+      <w:r>
+        <w:rPr>
+          <w:color w:val="1F4E79" w:themeColor="accent1" w:themeShade="80"/>
+        </w:rPr>
+        <w:t>Harga</w:t>
+      </w:r>
+      <w:r>
+        <w:tab/>
+      </w:r>
+      <w:r>
+        <w:tab/>
+        <w:t>: Rp</w:t>
+      </w:r>
+      <w:r>
+        <w:t>. 94.500</w:t>
+      </w:r>
+    </w:p>
+    <w:p>
+      <w:pPr>
+        <w:pStyle w:val="NormalWeb"/>
+        <w:shd w:val="clear" w:color="auto" w:fill="FFFFFF"/>
+        <w:spacing w:before="0" w:beforeAutospacing="0" w:after="0" w:afterAutospacing="0" w:line="360" w:lineRule="auto"/>
+        <w:jc w:val="both"/>
+        <w:rPr>
+          <w:rFonts w:ascii="Roboto" w:hAnsi="Roboto"/>
+          <w:sz w:val="21"/>
+          <w:szCs w:val="21"/>
+          <w:shd w:val="clear" w:color="auto" w:fill="FFFFFF"/>
+        </w:rPr>
+      </w:pPr>
+      <w:r>
+        <w:rPr>
+          <w:rFonts w:asciiTheme="minorHAnsi" w:hAnsiTheme="minorHAnsi"/>
+          <w:color w:val="1F4E79" w:themeColor="accent1" w:themeShade="80"/>
+          <w:sz w:val="22"/>
+        </w:rPr>
+        <w:t>Deskripsi</w:t>
+      </w:r>
+      <w:r>
+        <w:tab/>
+      </w:r>
+      <w:r>
+        <w:rPr>
+          <w:rFonts w:asciiTheme="minorHAnsi" w:hAnsiTheme="minorHAnsi"/>
+          <w:sz w:val="22"/>
+        </w:rPr>
+        <w:t>:</w:t>
+      </w:r>
+      <w:r>
+        <w:t xml:space="preserve"> </w:t>
+      </w:r>
+      <w:r>
+        <w:rPr>
+          <w:rFonts w:asciiTheme="minorHAnsi" w:hAnsiTheme="minorHAnsi"/>
+          <w:sz w:val="20"/>
+          <w:szCs w:val="20"/>
+          <w:shd w:val="clear" w:color="auto" w:fill="FFFFFF"/>
+        </w:rPr>
+        <w:t xml:space="preserve">Sore itu, saat Jakarta baru saja hujan, koper-koper besar telah terisi penuh. Sahabat saya itu benar-benar telah siap berangkat. Perasaan kami menjadi sedikit melankolis. Tentu kami bergembira akan keberangkatannya ke Eropa, tetapi perpisahan untuk waktu yang lama membuat kami bersedih juga. Sepasang sahabat, Maesy (Gypsytoes) dan Teddy (Twosocks) saling berbagi catatan perjalanan dalam blog The Dusty Sneakers. Terpisah jarak, Maesy ke luar negeri sementara Teddy masih menetap di Jakarta, keduanya memutuskan untuk tetap menjalin komunikasi dengan bertukar cerita di blog. </w:t>
+      </w:r>
+      <w:r>
+        <w:rPr>
+          <w:rStyle w:val="Emphasis"/>
+          <w:rFonts w:asciiTheme="minorHAnsi" w:hAnsiTheme="minorHAnsi"/>
+          <w:i w:val="0"/>
+          <w:sz w:val="20"/>
+          <w:szCs w:val="20"/>
+          <w:shd w:val="clear" w:color="auto" w:fill="FFFFFF"/>
+        </w:rPr>
+        <w:t>Dia memilih nama “Gypsytoes”, nama yang mengingatkannya akan seorang gadis kecil yang selalu riang gembira dan gemar berlarian ke sana-kemari. Saya suka ide ini. Saya memilih menggunakan nama ‘'Twosocks” yang mengingatkan saya akan sebuah kisah masa kecil. Twosocks adalah seorang bocah Indian yang pemberani (</w:t>
+      </w:r>
+      <w:r>
+        <w:rPr>
+          <w:rFonts w:asciiTheme="minorHAnsi" w:hAnsiTheme="minorHAnsi"/>
+          <w:i/>
+          <w:sz w:val="20"/>
+          <w:szCs w:val="20"/>
+          <w:shd w:val="clear" w:color="auto" w:fill="FFFFFF"/>
+        </w:rPr>
+        <w:t xml:space="preserve">The Dusty </w:t>
+      </w:r>
+      <w:r>
+        <w:rPr>
+          <w:rFonts w:asciiTheme="minorHAnsi" w:hAnsiTheme="minorHAnsi"/>
+          <w:sz w:val="20"/>
+          <w:szCs w:val="20"/>
+          <w:shd w:val="clear" w:color="auto" w:fill="FFFFFF"/>
+        </w:rPr>
+        <w:t>Sneakers</w:t>
+      </w:r>
+      <w:r>
+        <w:rPr>
+          <w:rStyle w:val="Emphasis"/>
+          <w:rFonts w:asciiTheme="minorHAnsi" w:hAnsiTheme="minorHAnsi"/>
+          <w:i w:val="0"/>
+          <w:sz w:val="20"/>
+          <w:szCs w:val="20"/>
+          <w:shd w:val="clear" w:color="auto" w:fill="FFFFFF"/>
+        </w:rPr>
+        <w:t xml:space="preserve">, halaman 8). </w:t>
+      </w:r>
+      <w:r>
+        <w:rPr>
+          <w:rFonts w:asciiTheme="minorHAnsi" w:hAnsiTheme="minorHAnsi"/>
+          <w:sz w:val="20"/>
+          <w:szCs w:val="20"/>
+          <w:shd w:val="clear" w:color="auto" w:fill="FFFFFF"/>
+        </w:rPr>
+        <w:t xml:space="preserve">Teddy (Twosocks) juga sering menyelipkan kritik sosial di tulisan-tulisannya, khususnya potret kehidupan masyarakat Indonesia yang selama ini jarang disorot oleh media. Sebuah perjalanan ternyata bisa memperkaya hati dan menyadarkan diri bahwa ada banyak hal yang tidak kita ketahui. Tiap orang pun punya caranya sendiri untuk menikmati setiap perjalanan. </w:t>
+      </w:r>
+      <w:r>
+        <w:rPr>
+          <w:rStyle w:val="Emphasis"/>
+          <w:rFonts w:asciiTheme="minorHAnsi" w:hAnsiTheme="minorHAnsi" w:cs="Arial"/>
+          <w:i w:val="0"/>
+          <w:sz w:val="20"/>
+          <w:szCs w:val="20"/>
+        </w:rPr>
+        <w:t>Saat kau pergi suatu tempat, kau meninggalkan sepotong kecil dirimu di sana (hlm 67)</w:t>
+      </w:r>
+      <w:r>
+        <w:rPr>
+          <w:rStyle w:val="Emphasis"/>
+          <w:rFonts w:asciiTheme="minorHAnsi" w:hAnsiTheme="minorHAnsi" w:cs="Arial"/>
+          <w:sz w:val="20"/>
+          <w:szCs w:val="20"/>
+        </w:rPr>
+        <w:t xml:space="preserve">. </w:t>
+      </w:r>
+      <w:r>
+        <w:rPr>
+          <w:rFonts w:asciiTheme="minorHAnsi" w:hAnsiTheme="minorHAnsi" w:cs="Arial"/>
+          <w:sz w:val="20"/>
+          <w:szCs w:val="20"/>
+        </w:rPr>
+        <w:t xml:space="preserve">Penulis sama-sama mencintai perjalanan dan kejutan-kejutan yang ada di dalamnya. Penulis sama-sama menyukai indahnya alam, obrolan hangat sesama pejalan, wajah-wajah kemanusiaan yang mereka ketahui, dan kekayaan sejarah dari tempat-tempat yang mereka singgahi. Sungguh itu adalah suatu waktu  ketika mereka begitu muda, begitu bertenaga, dan bergelora. Hingga suatu hari mereka harus terpisah oleh jarak dan waktu. Hingga tercetuslah sebuah ide untuk membuat blog bersama tentang perjalanan. Yang satu untuk menampung kisah-kisah perjalanannya di Eropa, sedangkan yang satunya lagi untuk petualangannya di Indonesia. Mereka sepakat bahwa mereka tidak hendak menulis bagaimana ke suatu tempat atau apa yang bisa dimakan di sana. Mereka akan menulis pengalaman-pengalaman pribadi yang mereka alami, perasaan-perasaan yang timbul, obrolan-obrolan yang tercipta, orang-orang menarik yang mereka jumpai, atau refleksi-refleksi yang timbul darinya. </w:t>
+      </w:r>
+      <w:r>
+        <w:rPr>
+          <w:rFonts w:asciiTheme="minorHAnsi" w:hAnsiTheme="minorHAnsi" w:cs="Arial"/>
+          <w:sz w:val="20"/>
+          <w:szCs w:val="27"/>
+        </w:rPr>
+        <w:t>Mereka mencoba menulis bagaimana mereka memaknai perjalanan-perjalanan tersebut. Bagaimana terkadang perjalanan menemukan tempat baru di luar sana adalah perjalanan menemukan sisi baru di dalam diri mereka sendiri. Juga terkadang dapat merupakan perjalanan untuk melihat kembali pilihan-pilihan yang mereka buat atau bagaimana hubungan mereka dengan rumah, keluarga, atau orang terdekat. Seperti sebuah kaleidoskop, mereka menjadikannya</w:t>
+      </w:r>
+      <w:r>
+        <w:rPr>
+          <w:rFonts w:ascii="Arial" w:hAnsi="Arial" w:cs="Arial"/>
+          <w:sz w:val="20"/>
+          <w:szCs w:val="27"/>
+        </w:rPr>
+        <w:t xml:space="preserve"> </w:t>
+      </w:r>
+      <w:r>
+        <w:rPr>
+          <w:rFonts w:asciiTheme="minorHAnsi" w:hAnsiTheme="minorHAnsi" w:cs="Arial"/>
+          <w:sz w:val="20"/>
+          <w:szCs w:val="27"/>
+        </w:rPr>
+        <w:t>sebuah kumpulan catatan perjalanan yang berwarna-warni.</w:t>
+      </w:r>
+    </w:p>
+    <w:p>
+      <w:pPr>
+        <w:pStyle w:val="NormalWeb"/>
+        <w:shd w:val="clear" w:color="auto" w:fill="FFFFFF"/>
+        <w:spacing w:before="0" w:beforeAutospacing="0" w:after="0" w:afterAutospacing="0" w:line="360" w:lineRule="auto"/>
+        <w:jc w:val="both"/>
+        <w:rPr>
+          <w:rFonts w:asciiTheme="minorHAnsi" w:hAnsiTheme="minorHAnsi" w:cs="Arial"/>
+          <w:sz w:val="20"/>
+          <w:szCs w:val="20"/>
+          <w:shd w:val="clear" w:color="auto" w:fill="FFFFFF"/>
+        </w:rPr>
+      </w:pPr>
+    </w:p>
+    <w:p>
+      <w:pPr>
+        <w:spacing w:after="0" w:line="360" w:lineRule="auto"/>
+        <w:rPr>
+          <w:b/>
+          <w:sz w:val="24"/>
+        </w:rPr>
+      </w:pPr>
+      <w:r>
+        <w:rPr>
+          <w:b/>
+          <w:sz w:val="24"/>
+        </w:rPr>
+        <w:lastRenderedPageBreak/>
+        <w:t>Baper</w:t>
+      </w:r>
+    </w:p>
+    <w:p>
+      <w:pPr>
+        <w:spacing w:after="0" w:line="360" w:lineRule="auto"/>
+      </w:pPr>
+      <w:r>
+        <w:rPr>
+          <w:color w:val="1F4E79" w:themeColor="accent1" w:themeShade="80"/>
+        </w:rPr>
+        <w:t>Kategori</w:t>
+      </w:r>
+      <w:r>
+        <w:tab/>
+        <w:t xml:space="preserve">: </w:t>
+      </w:r>
+      <w:r>
+        <w:t>Pendidikan</w:t>
+      </w:r>
+    </w:p>
+    <w:p>
+      <w:pPr>
+        <w:spacing w:after="0" w:line="360" w:lineRule="auto"/>
+      </w:pPr>
+      <w:r>
+        <w:rPr>
+          <w:color w:val="1F4E79" w:themeColor="accent1" w:themeShade="80"/>
+        </w:rPr>
+        <w:t>Penulis</w:t>
+      </w:r>
+      <w:r>
+        <w:tab/>
+      </w:r>
+      <w:r>
+        <w:tab/>
+        <w:t xml:space="preserve">: </w:t>
+      </w:r>
+      <w:r>
+        <w:t>Rhenald Kasali</w:t>
+      </w:r>
+    </w:p>
+    <w:p>
+      <w:pPr>
+        <w:spacing w:after="0" w:line="360" w:lineRule="auto"/>
+        <w:rPr>
+          <w:sz w:val="20"/>
+        </w:rPr>
+      </w:pPr>
+      <w:r>
+        <w:rPr>
+          <w:color w:val="1F4E79" w:themeColor="accent1" w:themeShade="80"/>
+        </w:rPr>
+        <w:t>ISBN</w:t>
+      </w:r>
+      <w:r>
+        <w:tab/>
+      </w:r>
+      <w:r>
+        <w:tab/>
+        <w:t xml:space="preserve">: </w:t>
+      </w:r>
+      <w:r>
+        <w:rPr>
+          <w:rFonts w:cs="Arial"/>
+          <w:szCs w:val="21"/>
+          <w:shd w:val="clear" w:color="auto" w:fill="FFFFFF"/>
+        </w:rPr>
+        <w:t>9786023851751</w:t>
+      </w:r>
+    </w:p>
+    <w:p>
+      <w:pPr>
+        <w:spacing w:after="0" w:line="360" w:lineRule="auto"/>
+      </w:pPr>
+      <w:r>
+        <w:rPr>
+          <w:color w:val="1F4E79" w:themeColor="accent1" w:themeShade="80"/>
+        </w:rPr>
+        <w:t>Halaman</w:t>
+      </w:r>
+      <w:r>
+        <w:tab/>
+        <w:t xml:space="preserve">: </w:t>
+      </w:r>
+      <w:r>
+        <w:t>186</w:t>
+      </w:r>
+    </w:p>
+    <w:p>
+      <w:pPr>
+        <w:spacing w:after="0" w:line="360" w:lineRule="auto"/>
+      </w:pPr>
+      <w:r>
+        <w:rPr>
+          <w:color w:val="1F4E79" w:themeColor="accent1" w:themeShade="80"/>
+        </w:rPr>
+        <w:t>Tahun</w:t>
+      </w:r>
+      <w:r>
+        <w:tab/>
+      </w:r>
+      <w:r>
+        <w:tab/>
+        <w:t>: 2016</w:t>
+      </w:r>
+    </w:p>
+    <w:p>
+      <w:pPr>
+        <w:spacing w:after="0" w:line="360" w:lineRule="auto"/>
+      </w:pPr>
+      <w:r>
+        <w:rPr>
+          <w:color w:val="1F4E79" w:themeColor="accent1" w:themeShade="80"/>
+        </w:rPr>
+        <w:t>Negara</w:t>
+      </w:r>
+      <w:r>
+        <w:tab/>
+      </w:r>
+      <w:r>
+        <w:tab/>
+        <w:t xml:space="preserve">: </w:t>
+      </w:r>
+      <w:r>
+        <w:t>Indonesia</w:t>
+      </w:r>
+    </w:p>
+    <w:p>
+      <w:pPr>
+        <w:spacing w:after="0" w:line="360" w:lineRule="auto"/>
+      </w:pPr>
+      <w:r>
+        <w:rPr>
+          <w:color w:val="1F4E79" w:themeColor="accent1" w:themeShade="80"/>
+        </w:rPr>
+        <w:t>Bahasa</w:t>
+      </w:r>
+      <w:r>
+        <w:tab/>
+      </w:r>
+      <w:r>
+        <w:tab/>
+        <w:t xml:space="preserve">: </w:t>
+      </w:r>
+      <w:r>
+        <w:t>Indonesia</w:t>
+      </w:r>
+    </w:p>
+    <w:p>
+      <w:pPr>
+        <w:spacing w:after="0" w:line="360" w:lineRule="auto"/>
+      </w:pPr>
+      <w:r>
+        <w:rPr>
+          <w:color w:val="1F4E79" w:themeColor="accent1" w:themeShade="80"/>
+        </w:rPr>
+        <w:t>Harga</w:t>
+      </w:r>
+      <w:r>
+        <w:tab/>
+      </w:r>
+      <w:r>
+        <w:tab/>
+        <w:t>: Rp</w:t>
+      </w:r>
+      <w:r>
+        <w:t xml:space="preserve">. </w:t>
+      </w:r>
+      <w:r>
+        <w:t>107.4</w:t>
+      </w:r>
+      <w:r>
+        <w:t>00</w:t>
+      </w:r>
+    </w:p>
+    <w:p>
+      <w:pPr>
+        <w:pStyle w:val="NormalWeb"/>
+        <w:shd w:val="clear" w:color="auto" w:fill="FFFFFF"/>
+        <w:spacing w:before="0" w:beforeAutospacing="0" w:after="0" w:afterAutospacing="0" w:line="360" w:lineRule="auto"/>
+        <w:jc w:val="both"/>
+        <w:rPr>
+          <w:rFonts w:asciiTheme="minorHAnsi" w:hAnsiTheme="minorHAnsi"/>
+          <w:sz w:val="20"/>
+          <w:szCs w:val="27"/>
+          <w:shd w:val="clear" w:color="auto" w:fill="FFFFFF"/>
+        </w:rPr>
+      </w:pPr>
+      <w:r>
+        <w:rPr>
+          <w:rFonts w:asciiTheme="minorHAnsi" w:hAnsiTheme="minorHAnsi"/>
+          <w:color w:val="1F4E79" w:themeColor="accent1" w:themeShade="80"/>
+          <w:sz w:val="22"/>
+        </w:rPr>
+        <w:t>Deskripsi</w:t>
+      </w:r>
+      <w:r>
+        <w:tab/>
+      </w:r>
+      <w:r>
+        <w:rPr>
+          <w:rFonts w:asciiTheme="minorHAnsi" w:hAnsiTheme="minorHAnsi"/>
+          <w:sz w:val="22"/>
+        </w:rPr>
+        <w:t>:</w:t>
+      </w:r>
+      <w:r>
+        <w:t xml:space="preserve"> </w:t>
+      </w:r>
+      <w:r>
+        <w:rPr>
+          <w:rFonts w:asciiTheme="minorHAnsi" w:hAnsiTheme="minorHAnsi"/>
+          <w:sz w:val="20"/>
+          <w:szCs w:val="20"/>
+          <w:shd w:val="clear" w:color="auto" w:fill="FFFFFF"/>
+        </w:rPr>
+        <w:t>Dari banyak buku untuk </w:t>
+      </w:r>
+      <w:hyperlink r:id="rId106" w:tgtFrame="_blank" w:history="1">
+        <w:r>
+          <w:rPr>
+            <w:rStyle w:val="Hyperlink"/>
+            <w:rFonts w:asciiTheme="minorHAnsi" w:hAnsiTheme="minorHAnsi"/>
+            <w:color w:val="auto"/>
+            <w:sz w:val="20"/>
+            <w:szCs w:val="20"/>
+            <w:u w:val="none"/>
+            <w:bdr w:val="none" w:sz="0" w:space="0" w:color="auto" w:frame="1"/>
+            <w:shd w:val="clear" w:color="auto" w:fill="FFFFFF"/>
+          </w:rPr>
+          <w:t>meningkatkan</w:t>
+        </w:r>
+      </w:hyperlink>
+      <w:r>
+        <w:rPr>
+          <w:rFonts w:asciiTheme="minorHAnsi" w:hAnsiTheme="minorHAnsi"/>
+          <w:sz w:val="20"/>
+          <w:szCs w:val="20"/>
+          <w:shd w:val="clear" w:color="auto" w:fill="FFFFFF"/>
+        </w:rPr>
+        <w:t> kualitas diri, buku BAPER - Bawa Perubahan karya Rhenald Kasali bisa jadi merupakan salah satu terbaik. Dengan format tulisan berupa kalimat-kalimat pendek disertai ilustrasi, 135 kalimat </w:t>
+      </w:r>
+      <w:hyperlink r:id="rId107" w:tgtFrame="_blank" w:history="1">
+        <w:r>
+          <w:rPr>
+            <w:rStyle w:val="Hyperlink"/>
+            <w:rFonts w:asciiTheme="minorHAnsi" w:hAnsiTheme="minorHAnsi"/>
+            <w:color w:val="auto"/>
+            <w:sz w:val="20"/>
+            <w:szCs w:val="20"/>
+            <w:u w:val="none"/>
+            <w:bdr w:val="none" w:sz="0" w:space="0" w:color="auto" w:frame="1"/>
+            <w:shd w:val="clear" w:color="auto" w:fill="FFFFFF"/>
+          </w:rPr>
+          <w:t>motivasi</w:t>
+        </w:r>
+      </w:hyperlink>
+      <w:r>
+        <w:rPr>
+          <w:rFonts w:asciiTheme="minorHAnsi" w:hAnsiTheme="minorHAnsi"/>
+          <w:sz w:val="20"/>
+          <w:szCs w:val="20"/>
+          <w:shd w:val="clear" w:color="auto" w:fill="FFFFFF"/>
+        </w:rPr>
+        <w:t> di dalam buku dapat dijadikan </w:t>
+      </w:r>
+      <w:hyperlink r:id="rId108" w:tgtFrame="_blank" w:history="1">
+        <w:r>
+          <w:rPr>
+            <w:rStyle w:val="Hyperlink"/>
+            <w:rFonts w:asciiTheme="minorHAnsi" w:hAnsiTheme="minorHAnsi"/>
+            <w:color w:val="auto"/>
+            <w:sz w:val="20"/>
+            <w:szCs w:val="20"/>
+            <w:u w:val="none"/>
+            <w:bdr w:val="none" w:sz="0" w:space="0" w:color="auto" w:frame="1"/>
+            <w:shd w:val="clear" w:color="auto" w:fill="FFFFFF"/>
+          </w:rPr>
+          <w:t>inspirasi</w:t>
+        </w:r>
+      </w:hyperlink>
+      <w:r>
+        <w:rPr>
+          <w:rFonts w:asciiTheme="minorHAnsi" w:hAnsiTheme="minorHAnsi"/>
+          <w:sz w:val="20"/>
+          <w:szCs w:val="20"/>
+          <w:shd w:val="clear" w:color="auto" w:fill="FFFFFF"/>
+        </w:rPr>
+        <w:t xml:space="preserve">, landasan moral, atau ide untuk melakukan perubahan. </w:t>
+      </w:r>
+      <w:r>
+        <w:rPr>
+          <w:rFonts w:asciiTheme="minorHAnsi" w:hAnsiTheme="minorHAnsi"/>
+          <w:sz w:val="20"/>
+          <w:szCs w:val="27"/>
+          <w:shd w:val="clear" w:color="auto" w:fill="FFFFFF"/>
+        </w:rPr>
+        <w:t xml:space="preserve">Kalimat-kalimat dalam buku itu jauh dari kesan menggurui, tetapi memberikan pencerahan atau ajakan agar kita bisa lebih baik, berguna bagi orang lain, dan membawa perubahan yang bermanfaat. Kalimat motivasi dari buku ini juga tidak diambil dari teori atau buku filsafat, melainkan dari materi pengajaran Rhenald kepada murid-murid didiknya di Rumah Perubahan. Buku mungil ini memang diolah murid-murid Rhenald dari interaksi sehari-hari mereka dengan sang guru. Mereka merangkumnya menjadi catatan-catatan kecil yang kemudian dipersembahkan kembali untuk sang guru. Di dalam buku ini, tampak kalau Rhenald Kasali kerap mengingatkan murid-muridnya agar selalu bergerak dari zona nyaman. Seperti di salah satu kalimatnya, “Keajaiban tak pernah terjadi di zona nyaman”. Kalimat tegas dan jelas ini seakan mengingatkan kita agar berani bergerak dan belajar menemukan sesuatu yang baru di luar zona nyaman kita. Lebih jauh Rhenald juga mengatakan, “Keluar dari zona nyaman berarti masuk ke zona belajar. Dari sini kita belajar hal baru untuk kembali berkembang. Di zona belajar manusia bisa memilih untuk menjadi passenger atau driver.” Yang coba ia sampaikan adalah ketika kita memutuskan perubahan, bisa jadi kita harus belajar hal baru lagi. Di saat itu, kita punya dua pilihan: mengikuti arah saja layaknya penumpang atau menentukan suatu navigasi baru layaknya seorang pengemudi? Yang pasti, seperti ia sampaikan di kalimat lainnya, “Hal pertama yang perlu dilakukan saat hendak mendorong perubahan adalah mengubah cara berpikir dan berperilaku. Kita tidak akan bisa mengubah lingkungan kita jika pola pikir dan perilaku tidak diubah.” </w:t>
+      </w:r>
+      <w:r>
+        <w:rPr>
+          <w:rFonts w:asciiTheme="minorHAnsi" w:hAnsiTheme="minorHAnsi"/>
+          <w:sz w:val="20"/>
+          <w:szCs w:val="27"/>
+          <w:bdr w:val="none" w:sz="0" w:space="0" w:color="auto" w:frame="1"/>
+          <w:shd w:val="clear" w:color="auto" w:fill="FFFFFF"/>
+        </w:rPr>
+        <w:t xml:space="preserve">Jadi, kita memang harus mengubah diri kita sendiri agar dapat mengubah lingkungan secara keseluruhan. Pada dasarnya, perubahan memerlukan pergerakan bersama, seperti yang tersampaikan di kalimat, “Perubahan memerlukan kita semua. Bersatu, bergerak, dan menyelesaikan. Coba Anda bayangkan musik yang hanya ada pemain bass. Kemudian bayangkan pula jika dilengkapi bass, biola, piano, drum, flute dan sebagainya. Mana yang lebih indah?” </w:t>
+      </w:r>
+      <w:r>
+        <w:rPr>
+          <w:rFonts w:asciiTheme="minorHAnsi" w:hAnsiTheme="minorHAnsi"/>
+          <w:sz w:val="20"/>
+          <w:szCs w:val="27"/>
+          <w:shd w:val="clear" w:color="auto" w:fill="FFFFFF"/>
+        </w:rPr>
+        <w:t>Masih banyak lagi kalimat penggugah yang dapat kita temukan di halaman-halaman buku Baper - Bawa Perubahan. Seluruhnya menyentil murid-muridnya, harusnya menyentil kita juga yang telah membacanya, untuk terus tumbuh dan berkembang, terutama menghindari kenyamanan.</w:t>
+      </w:r>
+    </w:p>
+    <w:p>
+      <w:pPr>
+        <w:pStyle w:val="NormalWeb"/>
+        <w:shd w:val="clear" w:color="auto" w:fill="FFFFFF"/>
+        <w:spacing w:before="0" w:beforeAutospacing="0" w:after="0" w:afterAutospacing="0" w:line="360" w:lineRule="auto"/>
+        <w:jc w:val="both"/>
+        <w:rPr>
+          <w:rFonts w:asciiTheme="minorHAnsi" w:hAnsiTheme="minorHAnsi"/>
+          <w:sz w:val="20"/>
+          <w:szCs w:val="27"/>
+          <w:shd w:val="clear" w:color="auto" w:fill="FFFFFF"/>
+        </w:rPr>
+      </w:pPr>
+    </w:p>
+    <w:p>
+      <w:pPr>
+        <w:pStyle w:val="NormalWeb"/>
+        <w:shd w:val="clear" w:color="auto" w:fill="FFFFFF"/>
+        <w:spacing w:before="0" w:beforeAutospacing="0" w:after="0" w:afterAutospacing="0" w:line="360" w:lineRule="auto"/>
+        <w:jc w:val="both"/>
+        <w:rPr>
+          <w:rFonts w:asciiTheme="minorHAnsi" w:hAnsiTheme="minorHAnsi"/>
+          <w:sz w:val="20"/>
+          <w:szCs w:val="27"/>
+          <w:shd w:val="clear" w:color="auto" w:fill="FFFFFF"/>
+        </w:rPr>
+      </w:pPr>
+    </w:p>
+    <w:p>
+      <w:pPr>
+        <w:spacing w:after="0" w:line="360" w:lineRule="auto"/>
+        <w:rPr>
+          <w:b/>
+          <w:sz w:val="24"/>
+        </w:rPr>
+      </w:pPr>
+      <w:r>
+        <w:rPr>
+          <w:b/>
+          <w:sz w:val="24"/>
+        </w:rPr>
+        <w:lastRenderedPageBreak/>
+        <w:t>Dream, Travel, Repeat</w:t>
+      </w:r>
+    </w:p>
+    <w:p>
+      <w:pPr>
+        <w:spacing w:after="0" w:line="360" w:lineRule="auto"/>
+      </w:pPr>
+      <w:r>
+        <w:rPr>
+          <w:color w:val="1F4E79" w:themeColor="accent1" w:themeShade="80"/>
+        </w:rPr>
+        <w:t>Kategori</w:t>
+      </w:r>
+      <w:r>
+        <w:tab/>
+        <w:t xml:space="preserve">: </w:t>
+      </w:r>
+      <w:r>
+        <w:t>Pendidikan</w:t>
+      </w:r>
+    </w:p>
+    <w:p>
+      <w:pPr>
+        <w:spacing w:after="0" w:line="360" w:lineRule="auto"/>
+      </w:pPr>
+      <w:r>
+        <w:rPr>
+          <w:color w:val="1F4E79" w:themeColor="accent1" w:themeShade="80"/>
+        </w:rPr>
+        <w:t>Penulis</w:t>
+      </w:r>
+      <w:r>
+        <w:tab/>
+      </w:r>
+      <w:r>
+        <w:tab/>
+        <w:t xml:space="preserve">: </w:t>
+      </w:r>
+      <w:r>
+        <w:t>Iman Ro</w:t>
+      </w:r>
+    </w:p>
+    <w:p>
+      <w:pPr>
+        <w:spacing w:after="0" w:line="360" w:lineRule="auto"/>
+        <w:rPr>
+          <w:sz w:val="20"/>
+        </w:rPr>
+      </w:pPr>
+      <w:r>
+        <w:rPr>
+          <w:color w:val="1F4E79" w:themeColor="accent1" w:themeShade="80"/>
+        </w:rPr>
+        <w:t>ISBN</w:t>
+      </w:r>
+      <w:r>
+        <w:tab/>
+      </w:r>
+      <w:r>
+        <w:tab/>
+        <w:t xml:space="preserve">: </w:t>
+      </w:r>
+      <w:r>
+        <w:rPr>
+          <w:rFonts w:cs="Arial"/>
+          <w:szCs w:val="21"/>
+          <w:shd w:val="clear" w:color="auto" w:fill="FFFFFF"/>
+        </w:rPr>
+        <w:t>97860282</w:t>
+      </w:r>
+      <w:r>
+        <w:rPr>
+          <w:rFonts w:cs="Arial"/>
+          <w:szCs w:val="21"/>
+          <w:shd w:val="clear" w:color="auto" w:fill="FFFFFF"/>
+        </w:rPr>
+        <w:t>71049</w:t>
+      </w:r>
       <w:bookmarkStart w:id="0" w:name="_GoBack"/>
       <w:bookmarkEnd w:id="0"/>
+    </w:p>
+    <w:p>
+      <w:pPr>
+        <w:spacing w:after="0" w:line="360" w:lineRule="auto"/>
+      </w:pPr>
+      <w:r>
+        <w:rPr>
+          <w:color w:val="1F4E79" w:themeColor="accent1" w:themeShade="80"/>
+        </w:rPr>
+        <w:t>Halaman</w:t>
+      </w:r>
+      <w:r>
+        <w:tab/>
+        <w:t xml:space="preserve">: </w:t>
+      </w:r>
+      <w:r>
+        <w:t>316</w:t>
+      </w:r>
+    </w:p>
+    <w:p>
+      <w:pPr>
+        <w:spacing w:after="0" w:line="360" w:lineRule="auto"/>
+      </w:pPr>
+      <w:r>
+        <w:rPr>
+          <w:color w:val="1F4E79" w:themeColor="accent1" w:themeShade="80"/>
+        </w:rPr>
+        <w:t>Tahun</w:t>
+      </w:r>
+      <w:r>
+        <w:tab/>
+      </w:r>
+      <w:r>
+        <w:tab/>
+        <w:t>: 2017</w:t>
+      </w:r>
+    </w:p>
+    <w:p>
+      <w:pPr>
+        <w:spacing w:after="0" w:line="360" w:lineRule="auto"/>
+      </w:pPr>
+      <w:r>
+        <w:rPr>
+          <w:color w:val="1F4E79" w:themeColor="accent1" w:themeShade="80"/>
+        </w:rPr>
+        <w:t>Negara</w:t>
+      </w:r>
+      <w:r>
+        <w:tab/>
+      </w:r>
+      <w:r>
+        <w:tab/>
+        <w:t xml:space="preserve">: </w:t>
+      </w:r>
+      <w:r>
+        <w:t>Indonesia</w:t>
+      </w:r>
+    </w:p>
+    <w:p>
+      <w:pPr>
+        <w:spacing w:after="0" w:line="360" w:lineRule="auto"/>
+      </w:pPr>
+      <w:r>
+        <w:rPr>
+          <w:color w:val="1F4E79" w:themeColor="accent1" w:themeShade="80"/>
+        </w:rPr>
+        <w:t>Bahasa</w:t>
+      </w:r>
+      <w:r>
+        <w:tab/>
+      </w:r>
+      <w:r>
+        <w:tab/>
+        <w:t xml:space="preserve">: </w:t>
+      </w:r>
+      <w:r>
+        <w:t>Indonesia</w:t>
+      </w:r>
+    </w:p>
+    <w:p>
+      <w:pPr>
+        <w:spacing w:after="0" w:line="360" w:lineRule="auto"/>
+      </w:pPr>
+      <w:r>
+        <w:rPr>
+          <w:color w:val="1F4E79" w:themeColor="accent1" w:themeShade="80"/>
+        </w:rPr>
+        <w:t>Harga</w:t>
+      </w:r>
+      <w:r>
+        <w:tab/>
+      </w:r>
+      <w:r>
+        <w:tab/>
+        <w:t>: Rp</w:t>
+      </w:r>
+      <w:r>
+        <w:t xml:space="preserve">. </w:t>
+      </w:r>
+      <w:r>
+        <w:t>58.500</w:t>
+      </w:r>
+    </w:p>
+    <w:p>
+      <w:pPr>
+        <w:pStyle w:val="NormalWeb"/>
+        <w:shd w:val="clear" w:color="auto" w:fill="FFFFFF"/>
+        <w:spacing w:before="0" w:beforeAutospacing="0" w:after="0" w:afterAutospacing="0" w:line="360" w:lineRule="auto"/>
+        <w:jc w:val="both"/>
+        <w:rPr>
+          <w:rFonts w:asciiTheme="minorHAnsi" w:hAnsiTheme="minorHAnsi"/>
+          <w:sz w:val="20"/>
+          <w:szCs w:val="27"/>
+          <w:shd w:val="clear" w:color="auto" w:fill="FFFFFF"/>
+        </w:rPr>
+      </w:pPr>
+      <w:r>
+        <w:rPr>
+          <w:rFonts w:asciiTheme="minorHAnsi" w:hAnsiTheme="minorHAnsi"/>
+          <w:color w:val="1F4E79" w:themeColor="accent1" w:themeShade="80"/>
+          <w:sz w:val="22"/>
+        </w:rPr>
+        <w:t>Deskripsi</w:t>
+      </w:r>
+      <w:r>
+        <w:tab/>
+      </w:r>
+      <w:r>
+        <w:rPr>
+          <w:rFonts w:asciiTheme="minorHAnsi" w:hAnsiTheme="minorHAnsi"/>
+          <w:sz w:val="22"/>
+        </w:rPr>
+        <w:t>:</w:t>
+      </w:r>
+      <w:r>
+        <w:t xml:space="preserve"> </w:t>
+      </w:r>
+      <w:r>
+        <w:rPr>
+          <w:rFonts w:asciiTheme="minorHAnsi" w:hAnsiTheme="minorHAnsi"/>
+          <w:sz w:val="20"/>
+          <w:szCs w:val="20"/>
+          <w:shd w:val="clear" w:color="auto" w:fill="FFFFFF"/>
+        </w:rPr>
+        <w:t>Dari banyak buku untuk </w:t>
+      </w:r>
+      <w:hyperlink r:id="rId109" w:tgtFrame="_blank" w:history="1">
+        <w:r>
+          <w:rPr>
+            <w:rStyle w:val="Hyperlink"/>
+            <w:rFonts w:asciiTheme="minorHAnsi" w:hAnsiTheme="minorHAnsi"/>
+            <w:color w:val="auto"/>
+            <w:sz w:val="20"/>
+            <w:szCs w:val="20"/>
+            <w:u w:val="none"/>
+            <w:bdr w:val="none" w:sz="0" w:space="0" w:color="auto" w:frame="1"/>
+            <w:shd w:val="clear" w:color="auto" w:fill="FFFFFF"/>
+          </w:rPr>
+          <w:t>meningkatkan</w:t>
+        </w:r>
+      </w:hyperlink>
+      <w:r>
+        <w:rPr>
+          <w:rFonts w:asciiTheme="minorHAnsi" w:hAnsiTheme="minorHAnsi"/>
+          <w:sz w:val="20"/>
+          <w:szCs w:val="20"/>
+          <w:shd w:val="clear" w:color="auto" w:fill="FFFFFF"/>
+        </w:rPr>
+        <w:t> kualitas diri, buku BAPER - Bawa Perubahan karya Rhenald Kasali bisa jadi merupakan salah satu terbaik. Dengan format tulisan berupa kalimat-kalimat pendek disertai ilustrasi, 135 kalimat </w:t>
+      </w:r>
+      <w:hyperlink r:id="rId110" w:tgtFrame="_blank" w:history="1">
+        <w:r>
+          <w:rPr>
+            <w:rStyle w:val="Hyperlink"/>
+            <w:rFonts w:asciiTheme="minorHAnsi" w:hAnsiTheme="minorHAnsi"/>
+            <w:color w:val="auto"/>
+            <w:sz w:val="20"/>
+            <w:szCs w:val="20"/>
+            <w:u w:val="none"/>
+            <w:bdr w:val="none" w:sz="0" w:space="0" w:color="auto" w:frame="1"/>
+            <w:shd w:val="clear" w:color="auto" w:fill="FFFFFF"/>
+          </w:rPr>
+          <w:t>motivasi</w:t>
+        </w:r>
+      </w:hyperlink>
+      <w:r>
+        <w:rPr>
+          <w:rFonts w:asciiTheme="minorHAnsi" w:hAnsiTheme="minorHAnsi"/>
+          <w:sz w:val="20"/>
+          <w:szCs w:val="20"/>
+          <w:shd w:val="clear" w:color="auto" w:fill="FFFFFF"/>
+        </w:rPr>
+        <w:t> di dalam buku dapat dijadikan </w:t>
+      </w:r>
+      <w:hyperlink r:id="rId111" w:tgtFrame="_blank" w:history="1">
+        <w:r>
+          <w:rPr>
+            <w:rStyle w:val="Hyperlink"/>
+            <w:rFonts w:asciiTheme="minorHAnsi" w:hAnsiTheme="minorHAnsi"/>
+            <w:color w:val="auto"/>
+            <w:sz w:val="20"/>
+            <w:szCs w:val="20"/>
+            <w:u w:val="none"/>
+            <w:bdr w:val="none" w:sz="0" w:space="0" w:color="auto" w:frame="1"/>
+            <w:shd w:val="clear" w:color="auto" w:fill="FFFFFF"/>
+          </w:rPr>
+          <w:t>inspirasi</w:t>
+        </w:r>
+      </w:hyperlink>
+      <w:r>
+        <w:rPr>
+          <w:rFonts w:asciiTheme="minorHAnsi" w:hAnsiTheme="minorHAnsi"/>
+          <w:sz w:val="20"/>
+          <w:szCs w:val="20"/>
+          <w:shd w:val="clear" w:color="auto" w:fill="FFFFFF"/>
+        </w:rPr>
+        <w:t xml:space="preserve">, landasan moral, atau ide untuk melakukan perubahan. </w:t>
+      </w:r>
+      <w:r>
+        <w:rPr>
+          <w:rFonts w:asciiTheme="minorHAnsi" w:hAnsiTheme="minorHAnsi"/>
+          <w:sz w:val="20"/>
+          <w:szCs w:val="27"/>
+          <w:shd w:val="clear" w:color="auto" w:fill="FFFFFF"/>
+        </w:rPr>
+        <w:t xml:space="preserve">Kalimat-kalimat dalam buku itu jauh dari kesan menggurui, tetapi memberikan pencerahan atau ajakan agar kita bisa lebih baik, berguna bagi orang lain, dan membawa perubahan yang bermanfaat. Kalimat motivasi dari buku ini juga tidak diambil dari teori atau buku filsafat, melainkan dari materi pengajaran Rhenald kepada murid-murid didiknya di Rumah Perubahan. Buku mungil ini memang diolah murid-murid Rhenald dari interaksi sehari-hari mereka dengan sang guru. Mereka merangkumnya menjadi catatan-catatan kecil yang kemudian dipersembahkan kembali untuk sang guru. Di dalam buku ini, tampak kalau Rhenald Kasali kerap mengingatkan murid-muridnya agar selalu bergerak dari zona nyaman. Seperti di salah satu kalimatnya, “Keajaiban tak pernah terjadi di zona nyaman”. Kalimat tegas dan jelas ini seakan mengingatkan kita agar berani bergerak dan belajar menemukan sesuatu yang baru di luar zona nyaman kita. Lebih jauh Rhenald juga mengatakan, “Keluar dari zona nyaman berarti masuk ke zona belajar. Dari sini kita belajar hal baru untuk kembali berkembang. Di zona belajar manusia bisa memilih untuk menjadi passenger atau driver.” Yang coba ia sampaikan adalah ketika kita memutuskan perubahan, bisa jadi kita harus belajar hal baru lagi. Di saat itu, kita punya dua pilihan: mengikuti arah saja layaknya penumpang atau menentukan suatu navigasi baru layaknya seorang pengemudi? Yang pasti, seperti ia sampaikan di kalimat lainnya, “Hal pertama yang perlu dilakukan saat hendak mendorong perubahan adalah mengubah cara berpikir dan berperilaku. Kita tidak akan bisa mengubah lingkungan kita jika pola pikir dan perilaku tidak diubah.” </w:t>
+      </w:r>
+      <w:r>
+        <w:rPr>
+          <w:rFonts w:asciiTheme="minorHAnsi" w:hAnsiTheme="minorHAnsi"/>
+          <w:sz w:val="20"/>
+          <w:szCs w:val="27"/>
+          <w:bdr w:val="none" w:sz="0" w:space="0" w:color="auto" w:frame="1"/>
+          <w:shd w:val="clear" w:color="auto" w:fill="FFFFFF"/>
+        </w:rPr>
+        <w:t xml:space="preserve">Jadi, kita memang harus mengubah diri kita sendiri agar dapat mengubah lingkungan secara keseluruhan. Pada dasarnya, perubahan memerlukan pergerakan bersama, seperti yang tersampaikan di kalimat, “Perubahan memerlukan kita semua. Bersatu, bergerak, dan menyelesaikan. Coba Anda bayangkan musik yang hanya ada pemain bass. Kemudian bayangkan pula jika dilengkapi bass, biola, piano, drum, flute dan sebagainya. Mana yang lebih indah?” </w:t>
+      </w:r>
+      <w:r>
+        <w:rPr>
+          <w:rFonts w:asciiTheme="minorHAnsi" w:hAnsiTheme="minorHAnsi"/>
+          <w:sz w:val="20"/>
+          <w:szCs w:val="27"/>
+          <w:shd w:val="clear" w:color="auto" w:fill="FFFFFF"/>
+        </w:rPr>
+        <w:t>Masih banyak lagi kalimat penggugah yang dapat kita temukan di halaman-halaman buku Baper - Bawa Perubahan. Seluruhnya menyentil murid-muridnya, harusnya menyentil kita juga yang telah membacanya, untuk terus tumbuh dan berkembang, terutama menghindari kenyamanan.</w:t>
+      </w:r>
+    </w:p>
+    <w:p>
+      <w:pPr>
+        <w:pStyle w:val="NormalWeb"/>
+        <w:shd w:val="clear" w:color="auto" w:fill="FFFFFF"/>
+        <w:spacing w:before="0" w:beforeAutospacing="0" w:after="0" w:afterAutospacing="0" w:line="360" w:lineRule="auto"/>
+        <w:jc w:val="both"/>
+        <w:rPr>
+          <w:rFonts w:ascii="Roboto" w:hAnsi="Roboto"/>
+          <w:sz w:val="21"/>
+          <w:szCs w:val="21"/>
+          <w:shd w:val="clear" w:color="auto" w:fill="FFFFFF"/>
+        </w:rPr>
+      </w:pPr>
+    </w:p>
+    <w:p>
+      <w:pPr>
+        <w:spacing w:after="0" w:line="360" w:lineRule="auto"/>
+        <w:jc w:val="both"/>
+        <w:rPr>
+          <w:sz w:val="18"/>
+        </w:rPr>
+      </w:pPr>
     </w:p>
     <w:sectPr>
       <w:pgSz w:w="11906" w:h="16838"/>

</xml_diff>